<commit_message>
Updates In terraform and architecture Document
</commit_message>
<xml_diff>
--- a/ICON Application Upgrade.docx
+++ b/ICON Application Upgrade.docx
@@ -1,9 +1,10 @@
 
 <file path=word/document.xml><?xml version="1.0" encoding="utf-8"?>
-<w:document xmlns:wpc="http://schemas.microsoft.com/office/word/2010/wordprocessingCanvas" xmlns:cx="http://schemas.microsoft.com/office/drawing/2014/chartex" xmlns:cx1="http://schemas.microsoft.com/office/drawing/2015/9/8/chartex" xmlns:cx2="http://schemas.microsoft.com/office/drawing/2015/10/21/chartex" xmlns:cx3="http://schemas.microsoft.com/office/drawing/2016/5/9/chartex" xmlns:cx4="http://schemas.microsoft.com/office/drawing/2016/5/10/chartex" xmlns:cx5="http://schemas.microsoft.com/office/drawing/2016/5/11/chartex" xmlns:cx6="http://schemas.microsoft.com/office/drawing/2016/5/12/chartex" xmlns:cx7="http://schemas.microsoft.com/office/drawing/2016/5/13/chartex" xmlns:cx8="http://schemas.microsoft.com/office/drawing/2016/5/14/chartex" xmlns:mc="http://schemas.openxmlformats.org/markup-compatibility/2006" xmlns:aink="http://schemas.microsoft.com/office/drawing/2016/ink" xmlns:am3d="http://schemas.microsoft.com/office/drawing/2017/model3d" xmlns:o="urn:schemas-microsoft-com:office:office" xmlns:oel="http://schemas.microsoft.com/office/2019/extlst" xmlns:r="http://schemas.openxmlformats.org/officeDocument/2006/relationships" xmlns:m="http://schemas.openxmlformats.org/officeDocument/2006/math" xmlns:v="urn:schemas-microsoft-com:vml" xmlns:wp14="http://schemas.microsoft.com/office/word/2010/wordprocessingDrawing" xmlns:wp="http://schemas.openxmlformats.org/drawingml/2006/wordprocessingDrawing" xmlns:w10="urn:schemas-microsoft-com:office:word" xmlns:w="http://schemas.openxmlformats.org/wordprocessingml/2006/main" xmlns:w14="http://schemas.microsoft.com/office/word/2010/wordml" xmlns:w15="http://schemas.microsoft.com/office/word/2012/wordml" xmlns:w16cex="http://schemas.microsoft.com/office/word/2018/wordml/cex" xmlns:w16cid="http://schemas.microsoft.com/office/word/2016/wordml/cid" xmlns:w16="http://schemas.microsoft.com/office/word/2018/wordml" xmlns:w16sdtdh="http://schemas.microsoft.com/office/word/2020/wordml/sdtdatahash" xmlns:w16se="http://schemas.microsoft.com/office/word/2015/wordml/symex" xmlns:wpg="http://schemas.microsoft.com/office/word/2010/wordprocessingGroup" xmlns:wpi="http://schemas.microsoft.com/office/word/2010/wordprocessingInk" xmlns:wne="http://schemas.microsoft.com/office/word/2006/wordml" xmlns:wps="http://schemas.microsoft.com/office/word/2010/wordprocessingShape" mc:Ignorable="w14 w15 w16se w16cid w16 w16cex w16sdtdh wp14">
+<w:document xmlns:wpc="http://schemas.microsoft.com/office/word/2010/wordprocessingCanvas" xmlns:cx="http://schemas.microsoft.com/office/drawing/2014/chartex" xmlns:cx1="http://schemas.microsoft.com/office/drawing/2015/9/8/chartex" xmlns:cx2="http://schemas.microsoft.com/office/drawing/2015/10/21/chartex" xmlns:cx3="http://schemas.microsoft.com/office/drawing/2016/5/9/chartex" xmlns:cx4="http://schemas.microsoft.com/office/drawing/2016/5/10/chartex" xmlns:cx5="http://schemas.microsoft.com/office/drawing/2016/5/11/chartex" xmlns:cx6="http://schemas.microsoft.com/office/drawing/2016/5/12/chartex" xmlns:cx7="http://schemas.microsoft.com/office/drawing/2016/5/13/chartex" xmlns:cx8="http://schemas.microsoft.com/office/drawing/2016/5/14/chartex" xmlns:mc="http://schemas.openxmlformats.org/markup-compatibility/2006" xmlns:aink="http://schemas.microsoft.com/office/drawing/2016/ink" xmlns:am3d="http://schemas.microsoft.com/office/drawing/2017/model3d" xmlns:o="urn:schemas-microsoft-com:office:office" xmlns:oel="http://schemas.microsoft.com/office/2019/extlst" xmlns:r="http://schemas.openxmlformats.org/officeDocument/2006/relationships" xmlns:m="http://schemas.openxmlformats.org/officeDocument/2006/math" xmlns:v="urn:schemas-microsoft-com:vml" xmlns:wp14="http://schemas.microsoft.com/office/word/2010/wordprocessingDrawing" xmlns:wp="http://schemas.openxmlformats.org/drawingml/2006/wordprocessingDrawing" xmlns:w10="urn:schemas-microsoft-com:office:word" xmlns:w="http://schemas.openxmlformats.org/wordprocessingml/2006/main" xmlns:w14="http://schemas.microsoft.com/office/word/2010/wordml" xmlns:w15="http://schemas.microsoft.com/office/word/2012/wordml" xmlns:w16cex="http://schemas.microsoft.com/office/word/2018/wordml/cex" xmlns:w16cid="http://schemas.microsoft.com/office/word/2016/wordml/cid" xmlns:w16="http://schemas.microsoft.com/office/word/2018/wordml" xmlns:w16du="http://schemas.microsoft.com/office/word/2023/wordml/word16du" xmlns:w16sdtdh="http://schemas.microsoft.com/office/word/2020/wordml/sdtdatahash" xmlns:w16se="http://schemas.microsoft.com/office/word/2015/wordml/symex" xmlns:wpg="http://schemas.microsoft.com/office/word/2010/wordprocessingGroup" xmlns:wpi="http://schemas.microsoft.com/office/word/2010/wordprocessingInk" xmlns:wne="http://schemas.microsoft.com/office/word/2006/wordml" xmlns:wps="http://schemas.microsoft.com/office/word/2010/wordprocessingShape" mc:Ignorable="w14 w15 w16se w16cid w16 w16cex w16sdtdh wp14">
   <w:body>
     <w:p>
       <w:pPr>
+        <w:jc w:val="center"/>
         <w:rPr>
           <w:b/>
           <w:bCs/>
@@ -22,7 +23,477 @@
           <w:u w:val="single"/>
           <w:lang w:val="en-US"/>
         </w:rPr>
-        <w:t>ICON Application Upgrade:</w:t>
+        <w:t>ICON Test( Client Application upgrade in Azure Cloud)</w:t>
+      </w:r>
+    </w:p>
+    <w:p>
+      <w:pPr>
+        <w:rPr>
+          <w:b/>
+          <w:bCs/>
+          <w:sz w:val="24"/>
+          <w:szCs w:val="24"/>
+          <w:u w:val="single"/>
+          <w:lang w:val="en-US"/>
+        </w:rPr>
+      </w:pPr>
+    </w:p>
+    <w:p>
+      <w:pPr>
+        <w:rPr>
+          <w:b/>
+          <w:bCs/>
+          <w:sz w:val="24"/>
+          <w:szCs w:val="24"/>
+          <w:u w:val="single"/>
+          <w:lang w:val="en-US"/>
+        </w:rPr>
+      </w:pPr>
+    </w:p>
+    <w:p>
+      <w:pPr>
+        <w:rPr>
+          <w:b/>
+          <w:bCs/>
+          <w:sz w:val="24"/>
+          <w:szCs w:val="24"/>
+          <w:u w:val="single"/>
+          <w:lang w:val="en-US"/>
+        </w:rPr>
+      </w:pPr>
+    </w:p>
+    <w:p>
+      <w:pPr>
+        <w:rPr>
+          <w:b/>
+          <w:bCs/>
+          <w:sz w:val="24"/>
+          <w:szCs w:val="24"/>
+          <w:u w:val="single"/>
+          <w:lang w:val="en-US"/>
+        </w:rPr>
+      </w:pPr>
+    </w:p>
+    <w:p>
+      <w:pPr>
+        <w:rPr>
+          <w:b/>
+          <w:bCs/>
+          <w:sz w:val="24"/>
+          <w:szCs w:val="24"/>
+          <w:u w:val="single"/>
+          <w:lang w:val="en-US"/>
+        </w:rPr>
+      </w:pPr>
+      <w:r>
+        <w:rPr>
+          <w:b/>
+          <w:bCs/>
+          <w:sz w:val="24"/>
+          <w:szCs w:val="24"/>
+          <w:u w:val="single"/>
+          <w:lang w:val="en-US"/>
+        </w:rPr>
+        <w:t>Table of contents:</w:t>
+      </w:r>
+    </w:p>
+    <w:p>
+      <w:pPr>
+        <w:rPr>
+          <w:b/>
+          <w:bCs/>
+          <w:sz w:val="24"/>
+          <w:szCs w:val="24"/>
+          <w:u w:val="single"/>
+          <w:lang w:val="en-US"/>
+        </w:rPr>
+      </w:pPr>
+    </w:p>
+    <w:p>
+      <w:pPr>
+        <w:rPr>
+          <w:sz w:val="24"/>
+          <w:szCs w:val="24"/>
+          <w:lang w:val="en-US"/>
+        </w:rPr>
+      </w:pPr>
+      <w:r>
+        <w:rPr>
+          <w:b/>
+          <w:bCs/>
+          <w:sz w:val="24"/>
+          <w:szCs w:val="24"/>
+          <w:lang w:val="en-US"/>
+        </w:rPr>
+        <w:t>ICON Client Application Upgrade Architecture</w:t>
+      </w:r>
+      <w:r>
+        <w:rPr>
+          <w:sz w:val="24"/>
+          <w:szCs w:val="24"/>
+          <w:lang w:val="en-US"/>
+        </w:rPr>
+        <w:t xml:space="preserve"> - - - - - - - - - -- - - - - - - -- - -  Page 2-3</w:t>
+      </w:r>
+    </w:p>
+    <w:p>
+      <w:pPr>
+        <w:rPr>
+          <w:sz w:val="24"/>
+          <w:szCs w:val="24"/>
+          <w:lang w:val="en-US"/>
+        </w:rPr>
+      </w:pPr>
+    </w:p>
+    <w:p>
+      <w:pPr>
+        <w:rPr>
+          <w:sz w:val="24"/>
+          <w:szCs w:val="24"/>
+          <w:lang w:val="en-US"/>
+        </w:rPr>
+      </w:pPr>
+      <w:r>
+        <w:rPr>
+          <w:b/>
+          <w:bCs/>
+          <w:sz w:val="24"/>
+          <w:szCs w:val="24"/>
+          <w:lang w:val="en-US"/>
+        </w:rPr>
+        <w:t>Current Infrastructure</w:t>
+      </w:r>
+      <w:r>
+        <w:rPr>
+          <w:sz w:val="24"/>
+          <w:szCs w:val="24"/>
+          <w:lang w:val="en-US"/>
+        </w:rPr>
+        <w:t xml:space="preserve"> ------------------------------------------------------------------   Page 2</w:t>
+      </w:r>
+    </w:p>
+    <w:p>
+      <w:pPr>
+        <w:rPr>
+          <w:sz w:val="24"/>
+          <w:szCs w:val="24"/>
+          <w:lang w:val="en-US"/>
+        </w:rPr>
+      </w:pPr>
+    </w:p>
+    <w:p>
+      <w:pPr>
+        <w:rPr>
+          <w:sz w:val="24"/>
+          <w:szCs w:val="24"/>
+          <w:lang w:val="en-US"/>
+        </w:rPr>
+      </w:pPr>
+      <w:r>
+        <w:rPr>
+          <w:b/>
+          <w:bCs/>
+          <w:sz w:val="24"/>
+          <w:szCs w:val="24"/>
+          <w:lang w:val="en-US"/>
+        </w:rPr>
+        <w:t>Proposed Infrastructure</w:t>
+      </w:r>
+      <w:r>
+        <w:rPr>
+          <w:sz w:val="24"/>
+          <w:szCs w:val="24"/>
+          <w:lang w:val="en-US"/>
+        </w:rPr>
+        <w:t xml:space="preserve"> ----------------------------------------------------------------   Page 3</w:t>
+      </w:r>
+    </w:p>
+    <w:p>
+      <w:pPr>
+        <w:rPr>
+          <w:sz w:val="24"/>
+          <w:szCs w:val="24"/>
+          <w:lang w:val="en-US"/>
+        </w:rPr>
+      </w:pPr>
+    </w:p>
+    <w:p>
+      <w:pPr>
+        <w:rPr>
+          <w:sz w:val="24"/>
+          <w:szCs w:val="24"/>
+          <w:lang w:val="en-US"/>
+        </w:rPr>
+      </w:pPr>
+      <w:r>
+        <w:rPr>
+          <w:b/>
+          <w:bCs/>
+          <w:sz w:val="24"/>
+          <w:szCs w:val="24"/>
+          <w:lang w:val="en-US"/>
+        </w:rPr>
+        <w:t>Architecture Diagram</w:t>
+      </w:r>
+      <w:r>
+        <w:rPr>
+          <w:sz w:val="24"/>
+          <w:szCs w:val="24"/>
+          <w:lang w:val="en-US"/>
+        </w:rPr>
+        <w:t xml:space="preserve"> ------------------------------------------------------------------- Page 3</w:t>
+      </w:r>
+    </w:p>
+    <w:p>
+      <w:pPr>
+        <w:rPr>
+          <w:sz w:val="24"/>
+          <w:szCs w:val="24"/>
+          <w:lang w:val="en-US"/>
+        </w:rPr>
+      </w:pPr>
+    </w:p>
+    <w:p>
+      <w:pPr>
+        <w:rPr>
+          <w:sz w:val="24"/>
+          <w:szCs w:val="24"/>
+          <w:lang w:val="en-US"/>
+        </w:rPr>
+      </w:pPr>
+      <w:r>
+        <w:rPr>
+          <w:b/>
+          <w:bCs/>
+          <w:sz w:val="24"/>
+          <w:szCs w:val="24"/>
+          <w:lang w:val="en-US"/>
+        </w:rPr>
+        <w:t>Terraform components</w:t>
+      </w:r>
+      <w:r>
+        <w:rPr>
+          <w:sz w:val="24"/>
+          <w:szCs w:val="24"/>
+          <w:lang w:val="en-US"/>
+        </w:rPr>
+        <w:t xml:space="preserve"> ----------------------------------------------------------------- Page 4</w:t>
+      </w:r>
+    </w:p>
+    <w:p>
+      <w:pPr>
+        <w:rPr>
+          <w:sz w:val="24"/>
+          <w:szCs w:val="24"/>
+          <w:lang w:val="en-US"/>
+        </w:rPr>
+      </w:pPr>
+    </w:p>
+    <w:p>
+      <w:pPr>
+        <w:rPr>
+          <w:sz w:val="24"/>
+          <w:szCs w:val="24"/>
+          <w:lang w:val="en-US"/>
+        </w:rPr>
+      </w:pPr>
+      <w:r>
+        <w:rPr>
+          <w:b/>
+          <w:bCs/>
+          <w:sz w:val="24"/>
+          <w:szCs w:val="24"/>
+          <w:lang w:val="en-US"/>
+        </w:rPr>
+        <w:t>CICD strategy</w:t>
+      </w:r>
+      <w:r>
+        <w:rPr>
+          <w:sz w:val="24"/>
+          <w:szCs w:val="24"/>
+          <w:lang w:val="en-US"/>
+        </w:rPr>
+        <w:t xml:space="preserve"> ------------------------------------------------------------------------------ Page 5</w:t>
+      </w:r>
+    </w:p>
+    <w:p>
+      <w:pPr>
+        <w:rPr>
+          <w:sz w:val="24"/>
+          <w:szCs w:val="24"/>
+          <w:lang w:val="en-US"/>
+        </w:rPr>
+      </w:pPr>
+    </w:p>
+    <w:p>
+      <w:pPr>
+        <w:rPr>
+          <w:sz w:val="24"/>
+          <w:szCs w:val="24"/>
+          <w:lang w:val="en-US"/>
+        </w:rPr>
+      </w:pPr>
+    </w:p>
+    <w:p>
+      <w:pPr>
+        <w:rPr>
+          <w:sz w:val="24"/>
+          <w:szCs w:val="24"/>
+          <w:lang w:val="en-US"/>
+        </w:rPr>
+      </w:pPr>
+    </w:p>
+    <w:p>
+      <w:pPr>
+        <w:rPr>
+          <w:b/>
+          <w:bCs/>
+          <w:sz w:val="24"/>
+          <w:szCs w:val="24"/>
+          <w:u w:val="single"/>
+          <w:lang w:val="en-US"/>
+        </w:rPr>
+      </w:pPr>
+    </w:p>
+    <w:p>
+      <w:pPr>
+        <w:rPr>
+          <w:b/>
+          <w:bCs/>
+          <w:sz w:val="24"/>
+          <w:szCs w:val="24"/>
+          <w:u w:val="single"/>
+          <w:lang w:val="en-US"/>
+        </w:rPr>
+      </w:pPr>
+    </w:p>
+    <w:p>
+      <w:pPr>
+        <w:rPr>
+          <w:b/>
+          <w:bCs/>
+          <w:sz w:val="24"/>
+          <w:szCs w:val="24"/>
+          <w:u w:val="single"/>
+          <w:lang w:val="en-US"/>
+        </w:rPr>
+      </w:pPr>
+    </w:p>
+    <w:p>
+      <w:pPr>
+        <w:rPr>
+          <w:b/>
+          <w:bCs/>
+          <w:sz w:val="24"/>
+          <w:szCs w:val="24"/>
+          <w:u w:val="single"/>
+          <w:lang w:val="en-US"/>
+        </w:rPr>
+      </w:pPr>
+    </w:p>
+    <w:p>
+      <w:pPr>
+        <w:rPr>
+          <w:b/>
+          <w:bCs/>
+          <w:sz w:val="24"/>
+          <w:szCs w:val="24"/>
+          <w:u w:val="single"/>
+          <w:lang w:val="en-US"/>
+        </w:rPr>
+      </w:pPr>
+    </w:p>
+    <w:p>
+      <w:pPr>
+        <w:rPr>
+          <w:b/>
+          <w:bCs/>
+          <w:sz w:val="24"/>
+          <w:szCs w:val="24"/>
+          <w:u w:val="single"/>
+          <w:lang w:val="en-US"/>
+        </w:rPr>
+      </w:pPr>
+    </w:p>
+    <w:p>
+      <w:pPr>
+        <w:rPr>
+          <w:b/>
+          <w:bCs/>
+          <w:sz w:val="24"/>
+          <w:szCs w:val="24"/>
+          <w:u w:val="single"/>
+          <w:lang w:val="en-US"/>
+        </w:rPr>
+      </w:pPr>
+    </w:p>
+    <w:p>
+      <w:pPr>
+        <w:rPr>
+          <w:b/>
+          <w:bCs/>
+          <w:sz w:val="24"/>
+          <w:szCs w:val="24"/>
+          <w:u w:val="single"/>
+          <w:lang w:val="en-US"/>
+        </w:rPr>
+      </w:pPr>
+    </w:p>
+    <w:p>
+      <w:pPr>
+        <w:rPr>
+          <w:b/>
+          <w:bCs/>
+          <w:sz w:val="24"/>
+          <w:szCs w:val="24"/>
+          <w:u w:val="single"/>
+          <w:lang w:val="en-US"/>
+        </w:rPr>
+      </w:pPr>
+    </w:p>
+    <w:p>
+      <w:pPr>
+        <w:rPr>
+          <w:b/>
+          <w:bCs/>
+          <w:sz w:val="24"/>
+          <w:szCs w:val="24"/>
+          <w:u w:val="single"/>
+          <w:lang w:val="en-US"/>
+        </w:rPr>
+      </w:pPr>
+      <w:r>
+        <w:rPr>
+          <w:b/>
+          <w:bCs/>
+          <w:sz w:val="24"/>
+          <w:szCs w:val="24"/>
+          <w:u w:val="single"/>
+          <w:lang w:val="en-US"/>
+        </w:rPr>
+        <w:t>ICON Application Upgrade</w:t>
+      </w:r>
+      <w:r>
+        <w:rPr>
+          <w:b/>
+          <w:bCs/>
+          <w:sz w:val="24"/>
+          <w:szCs w:val="24"/>
+          <w:u w:val="single"/>
+          <w:lang w:val="en-US"/>
+        </w:rPr>
+        <w:t xml:space="preserve"> Architecture</w:t>
+      </w:r>
+      <w:r>
+        <w:rPr>
+          <w:b/>
+          <w:bCs/>
+          <w:sz w:val="24"/>
+          <w:szCs w:val="24"/>
+          <w:u w:val="single"/>
+          <w:lang w:val="en-US"/>
+        </w:rPr>
+        <w:t>:</w:t>
       </w:r>
     </w:p>
     <w:p>
@@ -171,11 +642,15 @@
     <w:p>
       <w:pPr>
         <w:rPr>
-          <w:lang w:val="en-US"/>
-        </w:rPr>
-      </w:pPr>
-      <w:r>
-        <w:rPr>
+          <w:b/>
+          <w:bCs/>
+          <w:lang w:val="en-US"/>
+        </w:rPr>
+      </w:pPr>
+      <w:r>
+        <w:rPr>
+          <w:b/>
+          <w:bCs/>
           <w:lang w:val="en-US"/>
         </w:rPr>
         <w:t>Proposed Infrastructure:</w:t>
@@ -241,7 +716,19 @@
         <w:rPr>
           <w:lang w:val="en-US"/>
         </w:rPr>
-        <w:t>Use of separate Azure SQL database server for Production and stagging applications to isolate the client’s databases.</w:t>
+        <w:t xml:space="preserve">Use of separate Azure SQL database server for Production and </w:t>
+      </w:r>
+      <w:r>
+        <w:rPr>
+          <w:lang w:val="en-US"/>
+        </w:rPr>
+        <w:t>staging</w:t>
+      </w:r>
+      <w:r>
+        <w:rPr>
+          <w:lang w:val="en-US"/>
+        </w:rPr>
+        <w:t xml:space="preserve"> applications to isolate the client’s databases.</w:t>
       </w:r>
     </w:p>
     <w:p>
@@ -316,16 +803,81 @@
         <w:rPr>
           <w:lang w:val="en-US"/>
         </w:rPr>
-        <w:t>When we use Redis Cache so the most queried contents of the database will be cached in the Redis Cache hence it will be more faster and less load will be applied to the SQL database itself.</w:t>
-      </w:r>
-    </w:p>
-    <w:p>
-      <w:pPr>
-        <w:pStyle w:val="ListParagraph"/>
-        <w:rPr>
-          <w:lang w:val="en-US"/>
-        </w:rPr>
-      </w:pPr>
+        <w:t xml:space="preserve">When we use Redis </w:t>
+      </w:r>
+      <w:r>
+        <w:rPr>
+          <w:lang w:val="en-US"/>
+        </w:rPr>
+        <w:t>Cache</w:t>
+      </w:r>
+      <w:r>
+        <w:rPr>
+          <w:lang w:val="en-US"/>
+        </w:rPr>
+        <w:t xml:space="preserve"> the most queried contents of the database will be cached in </w:t>
+      </w:r>
+      <w:r>
+        <w:rPr>
+          <w:lang w:val="en-US"/>
+        </w:rPr>
+        <w:t>Redis</w:t>
+      </w:r>
+      <w:r>
+        <w:rPr>
+          <w:lang w:val="en-US"/>
+        </w:rPr>
+        <w:t xml:space="preserve"> Cache hence it will be </w:t>
+      </w:r>
+      <w:r>
+        <w:rPr>
+          <w:lang w:val="en-US"/>
+        </w:rPr>
+        <w:t>faster,</w:t>
+      </w:r>
+      <w:r>
+        <w:rPr>
+          <w:lang w:val="en-US"/>
+        </w:rPr>
+        <w:t xml:space="preserve"> and less load will be applied to the SQL database itself.</w:t>
+      </w:r>
+    </w:p>
+    <w:p>
+      <w:pPr>
+        <w:pStyle w:val="ListParagraph"/>
+        <w:rPr>
+          <w:lang w:val="en-US"/>
+        </w:rPr>
+      </w:pPr>
+    </w:p>
+    <w:p>
+      <w:pPr>
+        <w:pStyle w:val="ListParagraph"/>
+        <w:rPr>
+          <w:b/>
+          <w:bCs/>
+          <w:color w:val="C00000"/>
+          <w:lang w:val="en-US"/>
+        </w:rPr>
+      </w:pPr>
+      <w:r>
+        <w:rPr>
+          <w:b/>
+          <w:bCs/>
+          <w:color w:val="C00000"/>
+          <w:lang w:val="en-US"/>
+        </w:rPr>
+        <w:t xml:space="preserve">Note: </w:t>
+      </w:r>
+      <w:r>
+        <w:rPr>
+          <w:b/>
+          <w:bCs/>
+          <w:color w:val="C00000"/>
+          <w:lang w:val="en-US"/>
+        </w:rPr>
+        <w:t xml:space="preserve"> To integrate Redis Cache in this Architecture we will need to amend Application code so that it will cache contents for SQL Database in Redis.</w:t>
+      </w:r>
     </w:p>
     <w:p>
       <w:pPr>
@@ -342,20 +894,14 @@
         <w:rPr>
           <w:lang w:val="en-US"/>
         </w:rPr>
+        <w:lastRenderedPageBreak/>
         <w:t xml:space="preserve">In order to make the website response better and faster during peak hours we are going to implement autoscaling feature in the azure app service </w:t>
       </w:r>
       <w:r>
         <w:rPr>
           <w:lang w:val="en-US"/>
         </w:rPr>
-        <w:t xml:space="preserve">because of which when the load is increased on the website during peak hours the application will be able to scale out </w:t>
-      </w:r>
-      <w:r>
-        <w:rPr>
-          <w:lang w:val="en-US"/>
-        </w:rPr>
-        <w:lastRenderedPageBreak/>
-        <w:t>horizontally to the maximum instances of the application without the need for manual intervention, and once the load is decreased during off-peak hours the application will be able to scale in horizontally  to the minimum instances of the application running. Hence the application performance will remain constant and will not degrade in Peak business hours.</w:t>
+        <w:t>because of which when the load is increased on the website during peak hours the application will be able to scale out horizontally to the maximum instances of the application without the need for manual intervention, and once the load is decreased during off-peak hours the application will be able to scale in horizontally  to the minimum instances of the application running. Hence the application performance will remain constant and will not degrade in Peak business hours.</w:t>
       </w:r>
     </w:p>
     <w:p>
@@ -395,6 +941,14 @@
     <w:p>
       <w:pPr>
         <w:pStyle w:val="ListParagraph"/>
+        <w:rPr>
+          <w:lang w:val="en-US"/>
+        </w:rPr>
+      </w:pPr>
+    </w:p>
+    <w:p>
+      <w:pPr>
+        <w:pStyle w:val="ListParagraph"/>
         <w:numPr>
           <w:ilvl w:val="0"/>
           <w:numId w:val="2"/>
@@ -420,13 +974,33 @@
     </w:p>
     <w:p>
       <w:pPr>
-        <w:rPr>
-          <w:lang w:val="en-US"/>
-        </w:rPr>
-      </w:pPr>
-    </w:p>
-    <w:p>
-      <w:pPr>
+        <w:pStyle w:val="ListParagraph"/>
+        <w:rPr>
+          <w:lang w:val="en-US"/>
+        </w:rPr>
+      </w:pPr>
+    </w:p>
+    <w:p>
+      <w:pPr>
+        <w:pStyle w:val="ListParagraph"/>
+        <w:numPr>
+          <w:ilvl w:val="0"/>
+          <w:numId w:val="2"/>
+        </w:numPr>
+        <w:rPr>
+          <w:lang w:val="en-US"/>
+        </w:rPr>
+      </w:pPr>
+      <w:r>
+        <w:rPr>
+          <w:lang w:val="en-US"/>
+        </w:rPr>
+        <w:t>We will be using private Endpoint for azure SQL, Azure Blob Storage, Azure Redis for Cache, Azure Windows Virtual Machine. So that the website deployed on Azure App service Communicates with all the mentioned services using Azure Back Bone Network and not through the Internet.</w:t>
+      </w:r>
+    </w:p>
+    <w:p>
+      <w:pPr>
+        <w:pStyle w:val="ListParagraph"/>
         <w:rPr>
           <w:lang w:val="en-US"/>
         </w:rPr>
@@ -464,10 +1038,10 @@
           <w:lang w:val="en-US"/>
         </w:rPr>
         <w:drawing>
-          <wp:inline distT="0" distB="0" distL="0" distR="0" wp14:anchorId="59B28319" wp14:editId="77E99FF8">
-            <wp:extent cx="6588000" cy="3816000"/>
-            <wp:effectExtent l="0" t="0" r="3810" b="0"/>
-            <wp:docPr id="1" name="Picture 1" descr="Diagram&#10;&#10;Description automatically generated"/>
+          <wp:inline distT="0" distB="0" distL="0" distR="0" wp14:anchorId="5EF77752" wp14:editId="343CBC15">
+            <wp:extent cx="6536716" cy="4366260"/>
+            <wp:effectExtent l="0" t="0" r="0" b="0"/>
+            <wp:docPr id="3" name="Picture 3"/>
             <wp:cNvGraphicFramePr>
               <a:graphicFrameLocks xmlns:a="http://schemas.openxmlformats.org/drawingml/2006/main" noChangeAspect="1"/>
             </wp:cNvGraphicFramePr>
@@ -475,11 +1049,11 @@
               <a:graphicData uri="http://schemas.openxmlformats.org/drawingml/2006/picture">
                 <pic:pic xmlns:pic="http://schemas.openxmlformats.org/drawingml/2006/picture">
                   <pic:nvPicPr>
-                    <pic:cNvPr id="1" name="Picture 1" descr="Diagram&#10;&#10;Description automatically generated"/>
+                    <pic:cNvPr id="3" name="Picture 3"/>
                     <pic:cNvPicPr/>
                   </pic:nvPicPr>
                   <pic:blipFill>
-                    <a:blip r:embed="rId5">
+                    <a:blip r:embed="rId8">
                       <a:extLst>
                         <a:ext uri="{28A0092B-C50C-407E-A947-70E740481C1C}">
                           <a14:useLocalDpi xmlns:a14="http://schemas.microsoft.com/office/drawing/2010/main" val="0"/>
@@ -493,7 +1067,7 @@
                   <pic:spPr>
                     <a:xfrm>
                       <a:off x="0" y="0"/>
-                      <a:ext cx="6588000" cy="3816000"/>
+                      <a:ext cx="6544482" cy="4371447"/>
                     </a:xfrm>
                     <a:prstGeom prst="rect">
                       <a:avLst/>
@@ -516,25 +1090,1357 @@
     <w:p>
       <w:pPr>
         <w:rPr>
-          <w:lang w:val="en-US"/>
-        </w:rPr>
-      </w:pPr>
-      <w:r>
-        <w:rPr>
-          <w:lang w:val="en-US"/>
-        </w:rPr>
-        <w:t>Note: we will follow the same application architecture for production and stagging environment</w:t>
-      </w:r>
-    </w:p>
-    <w:p>
-      <w:pPr>
-        <w:rPr>
-          <w:lang w:val="en-US"/>
-        </w:rPr>
-      </w:pPr>
-    </w:p>
-    <w:p>
-      <w:pPr>
+          <w:color w:val="FF0000"/>
+          <w:lang w:val="en-US"/>
+        </w:rPr>
+      </w:pPr>
+      <w:r>
+        <w:rPr>
+          <w:color w:val="FF0000"/>
+          <w:lang w:val="en-US"/>
+        </w:rPr>
+        <w:lastRenderedPageBreak/>
+        <w:t xml:space="preserve">Note: we will follow the same application architecture for production and </w:t>
+      </w:r>
+      <w:r>
+        <w:rPr>
+          <w:color w:val="FF0000"/>
+          <w:lang w:val="en-US"/>
+        </w:rPr>
+        <w:t>staging</w:t>
+      </w:r>
+      <w:r>
+        <w:rPr>
+          <w:color w:val="FF0000"/>
+          <w:lang w:val="en-US"/>
+        </w:rPr>
+        <w:t xml:space="preserve"> environment</w:t>
+      </w:r>
+    </w:p>
+    <w:p>
+      <w:pPr>
+        <w:rPr>
+          <w:b/>
+          <w:bCs/>
+          <w:sz w:val="26"/>
+          <w:szCs w:val="26"/>
+          <w:u w:val="single"/>
+          <w:lang w:val="en-US"/>
+        </w:rPr>
+      </w:pPr>
+      <w:r>
+        <w:rPr>
+          <w:b/>
+          <w:bCs/>
+          <w:sz w:val="26"/>
+          <w:szCs w:val="26"/>
+          <w:u w:val="single"/>
+          <w:lang w:val="en-US"/>
+        </w:rPr>
+        <w:t>Terraform:</w:t>
+      </w:r>
+    </w:p>
+    <w:p>
+      <w:pPr>
+        <w:rPr>
+          <w:b/>
+          <w:bCs/>
+          <w:lang w:val="en-US"/>
+        </w:rPr>
+      </w:pPr>
+    </w:p>
+    <w:p>
+      <w:pPr>
+        <w:rPr>
+          <w:lang w:val="en-US"/>
+        </w:rPr>
+      </w:pPr>
+      <w:r>
+        <w:rPr>
+          <w:lang w:val="en-US"/>
+        </w:rPr>
+        <w:t xml:space="preserve">To deploy the Infrastructure of Client’s Application </w:t>
+      </w:r>
+      <w:r>
+        <w:rPr>
+          <w:lang w:val="en-US"/>
+        </w:rPr>
+        <w:t>on</w:t>
+      </w:r>
+      <w:r>
+        <w:rPr>
+          <w:lang w:val="en-US"/>
+        </w:rPr>
+        <w:t xml:space="preserve"> </w:t>
+      </w:r>
+      <w:r>
+        <w:rPr>
+          <w:lang w:val="en-US"/>
+        </w:rPr>
+        <w:t>Azure</w:t>
+      </w:r>
+      <w:r>
+        <w:rPr>
+          <w:lang w:val="en-US"/>
+        </w:rPr>
+        <w:t xml:space="preserve"> Cloud We are using Terraform as IaC tool.</w:t>
+      </w:r>
+      <w:r>
+        <w:rPr>
+          <w:lang w:val="en-US"/>
+        </w:rPr>
+        <w:t xml:space="preserve"> We can Use the same template to deploy Production and </w:t>
+      </w:r>
+      <w:r>
+        <w:rPr>
+          <w:lang w:val="en-US"/>
+        </w:rPr>
+        <w:t>Staging</w:t>
+      </w:r>
+      <w:r>
+        <w:rPr>
+          <w:lang w:val="en-US"/>
+        </w:rPr>
+        <w:t xml:space="preserve"> Applications.</w:t>
+      </w:r>
+    </w:p>
+    <w:p>
+      <w:pPr>
+        <w:rPr>
+          <w:lang w:val="en-US"/>
+        </w:rPr>
+      </w:pPr>
+    </w:p>
+    <w:p>
+      <w:pPr>
+        <w:rPr>
+          <w:lang w:val="en-US"/>
+        </w:rPr>
+      </w:pPr>
+      <w:r>
+        <w:rPr>
+          <w:lang w:val="en-US"/>
+        </w:rPr>
+        <w:t>In Terraform We are Creating the following resources</w:t>
+      </w:r>
+    </w:p>
+    <w:p>
+      <w:pPr>
+        <w:rPr>
+          <w:lang w:val="en-US"/>
+        </w:rPr>
+      </w:pPr>
+    </w:p>
+    <w:p>
+      <w:pPr>
+        <w:pStyle w:val="ListParagraph"/>
+        <w:numPr>
+          <w:ilvl w:val="0"/>
+          <w:numId w:val="3"/>
+        </w:numPr>
+        <w:rPr>
+          <w:lang w:val="en-US"/>
+        </w:rPr>
+      </w:pPr>
+      <w:r>
+        <w:rPr>
+          <w:lang w:val="en-US"/>
+        </w:rPr>
+        <w:t>1 Resource Group</w:t>
+      </w:r>
+      <w:r>
+        <w:rPr>
+          <w:lang w:val="en-US"/>
+        </w:rPr>
+        <w:t xml:space="preserve"> for the whole application components</w:t>
+      </w:r>
+      <w:r>
+        <w:rPr>
+          <w:lang w:val="en-US"/>
+        </w:rPr>
+        <w:t>.</w:t>
+      </w:r>
+    </w:p>
+    <w:p>
+      <w:pPr>
+        <w:pStyle w:val="ListParagraph"/>
+        <w:numPr>
+          <w:ilvl w:val="0"/>
+          <w:numId w:val="3"/>
+        </w:numPr>
+        <w:rPr>
+          <w:lang w:val="en-US"/>
+        </w:rPr>
+      </w:pPr>
+      <w:r>
+        <w:rPr>
+          <w:lang w:val="en-US"/>
+        </w:rPr>
+        <w:t>1 Virtual Network.</w:t>
+      </w:r>
+    </w:p>
+    <w:p>
+      <w:pPr>
+        <w:pStyle w:val="ListParagraph"/>
+        <w:numPr>
+          <w:ilvl w:val="0"/>
+          <w:numId w:val="3"/>
+        </w:numPr>
+        <w:rPr>
+          <w:lang w:val="en-US"/>
+        </w:rPr>
+      </w:pPr>
+      <w:r>
+        <w:rPr>
+          <w:lang w:val="en-US"/>
+        </w:rPr>
+        <w:t>5 subnets. ( App-subnet, Redis-subnet, sql-subnet, vm-subnet, and asa-subnet)</w:t>
+      </w:r>
+    </w:p>
+    <w:p>
+      <w:pPr>
+        <w:pStyle w:val="ListParagraph"/>
+        <w:numPr>
+          <w:ilvl w:val="0"/>
+          <w:numId w:val="4"/>
+        </w:numPr>
+        <w:rPr>
+          <w:lang w:val="en-US"/>
+        </w:rPr>
+      </w:pPr>
+      <w:r>
+        <w:rPr>
+          <w:lang w:val="en-US"/>
+        </w:rPr>
+        <w:t>App-subnet for app service.</w:t>
+      </w:r>
+    </w:p>
+    <w:p>
+      <w:pPr>
+        <w:pStyle w:val="ListParagraph"/>
+        <w:numPr>
+          <w:ilvl w:val="0"/>
+          <w:numId w:val="4"/>
+        </w:numPr>
+        <w:rPr>
+          <w:lang w:val="en-US"/>
+        </w:rPr>
+      </w:pPr>
+      <w:r>
+        <w:rPr>
+          <w:lang w:val="en-US"/>
+        </w:rPr>
+        <w:t>Redis-subnet for Redis Cache private Endpoint.</w:t>
+      </w:r>
+    </w:p>
+    <w:p>
+      <w:pPr>
+        <w:pStyle w:val="ListParagraph"/>
+        <w:numPr>
+          <w:ilvl w:val="0"/>
+          <w:numId w:val="4"/>
+        </w:numPr>
+        <w:rPr>
+          <w:lang w:val="en-US"/>
+        </w:rPr>
+      </w:pPr>
+      <w:r>
+        <w:rPr>
+          <w:lang w:val="en-US"/>
+        </w:rPr>
+        <w:t>Sql-subnet for sql Private Endpoint.</w:t>
+      </w:r>
+    </w:p>
+    <w:p>
+      <w:pPr>
+        <w:pStyle w:val="ListParagraph"/>
+        <w:numPr>
+          <w:ilvl w:val="0"/>
+          <w:numId w:val="4"/>
+        </w:numPr>
+        <w:rPr>
+          <w:lang w:val="en-US"/>
+        </w:rPr>
+      </w:pPr>
+      <w:r>
+        <w:rPr>
+          <w:lang w:val="en-US"/>
+        </w:rPr>
+        <w:t>Vm subnet for virtual machine private Endpoint</w:t>
+      </w:r>
+    </w:p>
+    <w:p>
+      <w:pPr>
+        <w:pStyle w:val="ListParagraph"/>
+        <w:numPr>
+          <w:ilvl w:val="0"/>
+          <w:numId w:val="4"/>
+        </w:numPr>
+        <w:rPr>
+          <w:lang w:val="en-US"/>
+        </w:rPr>
+      </w:pPr>
+      <w:r>
+        <w:rPr>
+          <w:lang w:val="en-US"/>
+        </w:rPr>
+        <w:t>Asa-subnet for Blob storage Endpoint.</w:t>
+      </w:r>
+    </w:p>
+    <w:p>
+      <w:pPr>
+        <w:pStyle w:val="ListParagraph"/>
+        <w:numPr>
+          <w:ilvl w:val="0"/>
+          <w:numId w:val="3"/>
+        </w:numPr>
+        <w:rPr>
+          <w:lang w:val="en-US"/>
+        </w:rPr>
+      </w:pPr>
+      <w:r>
+        <w:rPr>
+          <w:lang w:val="en-US"/>
+        </w:rPr>
+        <w:t>The “</w:t>
+      </w:r>
+      <w:r>
+        <w:rPr>
+          <w:b/>
+          <w:bCs/>
+          <w:lang w:val="en-US"/>
+        </w:rPr>
+        <w:t>appservice.tf</w:t>
+      </w:r>
+      <w:r>
+        <w:rPr>
+          <w:lang w:val="en-US"/>
+        </w:rPr>
+        <w:t>” file is used for the terraform deployment code for azure App service Plan, App service and its VNet integration.</w:t>
+      </w:r>
+    </w:p>
+    <w:p>
+      <w:pPr>
+        <w:pStyle w:val="ListParagraph"/>
+        <w:numPr>
+          <w:ilvl w:val="0"/>
+          <w:numId w:val="3"/>
+        </w:numPr>
+        <w:rPr>
+          <w:lang w:val="en-US"/>
+        </w:rPr>
+      </w:pPr>
+      <w:r>
+        <w:rPr>
+          <w:lang w:val="en-US"/>
+        </w:rPr>
+        <w:t xml:space="preserve">The </w:t>
+      </w:r>
+      <w:r>
+        <w:rPr>
+          <w:b/>
+          <w:bCs/>
+          <w:lang w:val="en-US"/>
+        </w:rPr>
+        <w:t>“</w:t>
+      </w:r>
+      <w:r>
+        <w:rPr>
+          <w:b/>
+          <w:bCs/>
+          <w:lang w:val="en-US"/>
+        </w:rPr>
+        <w:t>appserviceautoscale.tf</w:t>
+      </w:r>
+      <w:r>
+        <w:rPr>
+          <w:b/>
+          <w:bCs/>
+          <w:lang w:val="en-US"/>
+        </w:rPr>
+        <w:t>”</w:t>
+      </w:r>
+      <w:r>
+        <w:rPr>
+          <w:lang w:val="en-US"/>
+        </w:rPr>
+        <w:t xml:space="preserve"> is used for the Terraform deployment of App service Auto-Scaling so that once the CPU usage for the app service reaches &gt;80% it scales the App service instances by 1 and cool it back down once the &lt;50.</w:t>
+      </w:r>
+    </w:p>
+    <w:p>
+      <w:pPr>
+        <w:pStyle w:val="ListParagraph"/>
+        <w:numPr>
+          <w:ilvl w:val="0"/>
+          <w:numId w:val="3"/>
+        </w:numPr>
+        <w:rPr>
+          <w:lang w:val="en-US"/>
+        </w:rPr>
+      </w:pPr>
+      <w:r>
+        <w:rPr>
+          <w:lang w:val="en-US"/>
+        </w:rPr>
+        <w:t xml:space="preserve">The </w:t>
+      </w:r>
+      <w:r>
+        <w:rPr>
+          <w:b/>
+          <w:bCs/>
+          <w:lang w:val="en-US"/>
+        </w:rPr>
+        <w:t>“</w:t>
+      </w:r>
+      <w:r>
+        <w:rPr>
+          <w:b/>
+          <w:bCs/>
+          <w:lang w:val="en-US"/>
+        </w:rPr>
+        <w:t>azurerediscache.tf</w:t>
+      </w:r>
+      <w:r>
+        <w:rPr>
+          <w:b/>
+          <w:bCs/>
+          <w:lang w:val="en-US"/>
+        </w:rPr>
+        <w:t>”</w:t>
+      </w:r>
+      <w:r>
+        <w:rPr>
+          <w:lang w:val="en-US"/>
+        </w:rPr>
+        <w:t xml:space="preserve"> is used to create an Azure Cache for Redis instance and its private endpoint through which we can have a connection for the Azure App service to the Redis Cache.</w:t>
+      </w:r>
+    </w:p>
+    <w:p>
+      <w:pPr>
+        <w:pStyle w:val="ListParagraph"/>
+        <w:numPr>
+          <w:ilvl w:val="0"/>
+          <w:numId w:val="3"/>
+        </w:numPr>
+        <w:rPr>
+          <w:lang w:val="en-US"/>
+        </w:rPr>
+      </w:pPr>
+      <w:r>
+        <w:rPr>
+          <w:lang w:val="en-US"/>
+        </w:rPr>
+        <w:t xml:space="preserve">The </w:t>
+      </w:r>
+      <w:r>
+        <w:rPr>
+          <w:b/>
+          <w:bCs/>
+          <w:lang w:val="en-US"/>
+        </w:rPr>
+        <w:t>“</w:t>
+      </w:r>
+      <w:r>
+        <w:rPr>
+          <w:b/>
+          <w:bCs/>
+          <w:lang w:val="en-US"/>
+        </w:rPr>
+        <w:t>azuresqlserver.tf</w:t>
+      </w:r>
+      <w:r>
+        <w:rPr>
+          <w:b/>
+          <w:bCs/>
+          <w:lang w:val="en-US"/>
+        </w:rPr>
+        <w:t>”</w:t>
+      </w:r>
+      <w:r>
+        <w:rPr>
+          <w:lang w:val="en-US"/>
+        </w:rPr>
+        <w:t xml:space="preserve"> is used to create azure SQL and a Database named “Production_db” and the SQL private endpoint.</w:t>
+      </w:r>
+    </w:p>
+    <w:p>
+      <w:pPr>
+        <w:pStyle w:val="ListParagraph"/>
+        <w:numPr>
+          <w:ilvl w:val="0"/>
+          <w:numId w:val="3"/>
+        </w:numPr>
+        <w:rPr>
+          <w:lang w:val="en-US"/>
+        </w:rPr>
+      </w:pPr>
+      <w:r>
+        <w:rPr>
+          <w:lang w:val="en-US"/>
+        </w:rPr>
+        <w:t xml:space="preserve">The </w:t>
+      </w:r>
+      <w:r>
+        <w:rPr>
+          <w:b/>
+          <w:bCs/>
+          <w:lang w:val="en-US"/>
+        </w:rPr>
+        <w:t>”</w:t>
+      </w:r>
+      <w:r>
+        <w:rPr>
+          <w:b/>
+          <w:bCs/>
+        </w:rPr>
+        <w:t xml:space="preserve"> </w:t>
+      </w:r>
+      <w:r>
+        <w:rPr>
+          <w:b/>
+          <w:bCs/>
+          <w:lang w:val="en-US"/>
+        </w:rPr>
+        <w:t>blob.tf</w:t>
+      </w:r>
+      <w:r>
+        <w:rPr>
+          <w:b/>
+          <w:bCs/>
+          <w:lang w:val="en-US"/>
+        </w:rPr>
+        <w:t>”</w:t>
+      </w:r>
+      <w:r>
+        <w:rPr>
+          <w:lang w:val="en-US"/>
+        </w:rPr>
+        <w:t xml:space="preserve"> is used to create standard Blob storage and its private endpoint.</w:t>
+      </w:r>
+    </w:p>
+    <w:p>
+      <w:pPr>
+        <w:pStyle w:val="ListParagraph"/>
+        <w:numPr>
+          <w:ilvl w:val="0"/>
+          <w:numId w:val="3"/>
+        </w:numPr>
+        <w:rPr>
+          <w:lang w:val="en-US"/>
+        </w:rPr>
+      </w:pPr>
+      <w:r>
+        <w:rPr>
+          <w:lang w:val="en-US"/>
+        </w:rPr>
+        <w:t>The</w:t>
+      </w:r>
+      <w:r>
+        <w:rPr>
+          <w:b/>
+          <w:bCs/>
+          <w:lang w:val="en-US"/>
+        </w:rPr>
+        <w:t xml:space="preserve"> “</w:t>
+      </w:r>
+      <w:r>
+        <w:rPr>
+          <w:b/>
+          <w:bCs/>
+          <w:lang w:val="en-US"/>
+        </w:rPr>
+        <w:t>virtualmachine.tf</w:t>
+      </w:r>
+      <w:r>
+        <w:rPr>
+          <w:lang w:val="en-US"/>
+        </w:rPr>
+        <w:t>” is used to create a Windows Server Virtual machine and a Private Endpoint.</w:t>
+      </w:r>
+    </w:p>
+    <w:p>
+      <w:pPr>
+        <w:pStyle w:val="ListParagraph"/>
+        <w:numPr>
+          <w:ilvl w:val="0"/>
+          <w:numId w:val="3"/>
+        </w:numPr>
+        <w:rPr>
+          <w:lang w:val="en-US"/>
+        </w:rPr>
+      </w:pPr>
+      <w:r>
+        <w:rPr>
+          <w:lang w:val="en-US"/>
+        </w:rPr>
+        <w:t xml:space="preserve">The </w:t>
+      </w:r>
+      <w:r>
+        <w:rPr>
+          <w:b/>
+          <w:bCs/>
+          <w:lang w:val="en-US"/>
+        </w:rPr>
+        <w:t>“</w:t>
+      </w:r>
+      <w:r>
+        <w:rPr>
+          <w:b/>
+          <w:bCs/>
+          <w:lang w:val="en-US"/>
+        </w:rPr>
+        <w:t>network.tf</w:t>
+      </w:r>
+      <w:r>
+        <w:rPr>
+          <w:b/>
+          <w:bCs/>
+          <w:lang w:val="en-US"/>
+        </w:rPr>
+        <w:t>”</w:t>
+      </w:r>
+      <w:r>
+        <w:rPr>
+          <w:lang w:val="en-US"/>
+        </w:rPr>
+        <w:t xml:space="preserve"> file is used to create a Virtual Network, Subnets for Azure SQL private Endpoint, Azure Cache for Redis private Endpoint, Azure Blob Storage Private Endpoint and Azure Virtual Machine and an Azure Virtual Machine Private Endpoint.</w:t>
+      </w:r>
+    </w:p>
+    <w:p>
+      <w:pPr>
+        <w:pStyle w:val="ListParagraph"/>
+        <w:numPr>
+          <w:ilvl w:val="0"/>
+          <w:numId w:val="3"/>
+        </w:numPr>
+        <w:rPr>
+          <w:lang w:val="en-US"/>
+        </w:rPr>
+      </w:pPr>
+      <w:r>
+        <w:rPr>
+          <w:lang w:val="en-US"/>
+        </w:rPr>
+        <w:t xml:space="preserve">The </w:t>
+      </w:r>
+      <w:r>
+        <w:rPr>
+          <w:b/>
+          <w:bCs/>
+          <w:lang w:val="en-US"/>
+        </w:rPr>
+        <w:t xml:space="preserve">“provider.tf” </w:t>
+      </w:r>
+      <w:r>
+        <w:rPr>
+          <w:lang w:val="en-US"/>
+        </w:rPr>
+        <w:t>contains configurations for the Terraform Provider, in our case it is Azure.</w:t>
+      </w:r>
+    </w:p>
+    <w:p>
+      <w:pPr>
+        <w:pStyle w:val="ListParagraph"/>
+        <w:numPr>
+          <w:ilvl w:val="0"/>
+          <w:numId w:val="3"/>
+        </w:numPr>
+        <w:rPr>
+          <w:lang w:val="en-US"/>
+        </w:rPr>
+      </w:pPr>
+      <w:r>
+        <w:rPr>
+          <w:b/>
+          <w:bCs/>
+          <w:lang w:val="en-US"/>
+        </w:rPr>
+        <w:t>“variables.tf”</w:t>
+      </w:r>
+      <w:r>
+        <w:rPr>
+          <w:lang w:val="en-US"/>
+        </w:rPr>
+        <w:t xml:space="preserve"> and </w:t>
+      </w:r>
+      <w:r>
+        <w:rPr>
+          <w:b/>
+          <w:bCs/>
+          <w:lang w:val="en-US"/>
+        </w:rPr>
+        <w:t>“</w:t>
+      </w:r>
+      <w:proofErr w:type="spellStart"/>
+      <w:r>
+        <w:rPr>
+          <w:b/>
+          <w:bCs/>
+          <w:lang w:val="en-US"/>
+        </w:rPr>
+        <w:t>variables.tfvars</w:t>
+      </w:r>
+      <w:proofErr w:type="spellEnd"/>
+      <w:r>
+        <w:rPr>
+          <w:b/>
+          <w:bCs/>
+          <w:lang w:val="en-US"/>
+        </w:rPr>
+        <w:t>”</w:t>
+      </w:r>
+      <w:r>
+        <w:rPr>
+          <w:lang w:val="en-US"/>
+        </w:rPr>
+        <w:t xml:space="preserve"> are used for environment variables</w:t>
+      </w:r>
+      <w:r>
+        <w:rPr>
+          <w:lang w:val="en-US"/>
+        </w:rPr>
+        <w:t>.</w:t>
+      </w:r>
+    </w:p>
+    <w:p>
+      <w:pPr>
+        <w:rPr>
+          <w:color w:val="4472C4" w:themeColor="accent1"/>
+          <w:lang w:val="en-US"/>
+        </w:rPr>
+      </w:pPr>
+    </w:p>
+    <w:p>
+      <w:pPr>
+        <w:rPr>
+          <w:color w:val="4472C4" w:themeColor="accent1"/>
+          <w:lang w:val="en-US"/>
+        </w:rPr>
+      </w:pPr>
+      <w:r>
+        <w:rPr>
+          <w:color w:val="4472C4" w:themeColor="accent1"/>
+          <w:lang w:val="en-US"/>
+        </w:rPr>
+        <w:t>Note: The Terraform Template is not tested in the cloud environment so may require some tweaks.</w:t>
+      </w:r>
+    </w:p>
+    <w:p>
+      <w:pPr>
+        <w:rPr>
+          <w:lang w:val="en-US"/>
+        </w:rPr>
+      </w:pPr>
+    </w:p>
+    <w:p>
+      <w:pPr>
+        <w:rPr>
+          <w:lang w:val="en-US"/>
+        </w:rPr>
+      </w:pPr>
+    </w:p>
+    <w:p>
+      <w:pPr>
+        <w:rPr>
+          <w:b/>
+          <w:bCs/>
+          <w:lang w:val="en-US"/>
+        </w:rPr>
+      </w:pPr>
+    </w:p>
+    <w:p>
+      <w:pPr>
+        <w:rPr>
+          <w:b/>
+          <w:bCs/>
+          <w:lang w:val="en-US"/>
+        </w:rPr>
+      </w:pPr>
+    </w:p>
+    <w:p>
+      <w:pPr>
+        <w:rPr>
+          <w:b/>
+          <w:bCs/>
+          <w:sz w:val="24"/>
+          <w:szCs w:val="24"/>
+          <w:u w:val="single"/>
+          <w:lang w:val="en-US"/>
+        </w:rPr>
+      </w:pPr>
+      <w:r>
+        <w:rPr>
+          <w:b/>
+          <w:bCs/>
+          <w:sz w:val="24"/>
+          <w:szCs w:val="24"/>
+          <w:u w:val="single"/>
+          <w:lang w:val="en-US"/>
+        </w:rPr>
+        <w:lastRenderedPageBreak/>
+        <w:t>Continues Integration and Continues Deployment Strategy:</w:t>
+      </w:r>
+    </w:p>
+    <w:p>
+      <w:pPr>
+        <w:rPr>
+          <w:b/>
+          <w:bCs/>
+          <w:lang w:val="en-US"/>
+        </w:rPr>
+      </w:pPr>
+    </w:p>
+    <w:p>
+      <w:pPr>
+        <w:pStyle w:val="ListParagraph"/>
+        <w:numPr>
+          <w:ilvl w:val="0"/>
+          <w:numId w:val="7"/>
+        </w:numPr>
+        <w:rPr>
+          <w:lang w:val="en-US"/>
+        </w:rPr>
+      </w:pPr>
+      <w:r>
+        <w:rPr>
+          <w:lang w:val="en-US"/>
+        </w:rPr>
+        <w:t>For the CICD of the application we will use Azure DevOps Build and release pipelines.</w:t>
+      </w:r>
+    </w:p>
+    <w:p>
+      <w:pPr>
+        <w:pStyle w:val="ListParagraph"/>
+        <w:numPr>
+          <w:ilvl w:val="0"/>
+          <w:numId w:val="7"/>
+        </w:numPr>
+        <w:rPr>
+          <w:lang w:val="en-US"/>
+        </w:rPr>
+      </w:pPr>
+      <w:r>
+        <w:rPr>
+          <w:lang w:val="en-US"/>
+        </w:rPr>
+        <w:t>The Azure DevOps build Pipelines will run on Azure Self hosted Agents</w:t>
+      </w:r>
+    </w:p>
+    <w:p>
+      <w:pPr>
+        <w:pStyle w:val="ListParagraph"/>
+        <w:numPr>
+          <w:ilvl w:val="0"/>
+          <w:numId w:val="7"/>
+        </w:numPr>
+        <w:rPr>
+          <w:b/>
+          <w:bCs/>
+          <w:lang w:val="en-US"/>
+        </w:rPr>
+      </w:pPr>
+      <w:r>
+        <w:rPr>
+          <w:b/>
+          <w:bCs/>
+          <w:lang w:val="en-US"/>
+        </w:rPr>
+        <w:t>Self-Hosted Agents:</w:t>
+      </w:r>
+      <w:r>
+        <w:rPr>
+          <w:b/>
+          <w:bCs/>
+          <w:lang w:val="en-US"/>
+        </w:rPr>
+        <w:t xml:space="preserve"> </w:t>
+      </w:r>
+      <w:r>
+        <w:rPr>
+          <w:lang w:val="en-US"/>
+        </w:rPr>
+        <w:t>We will create a virtual machine in Azure. We will deploy azure self-hosted agent on that virtual machine so that it will work with the azure pipelines. We will add all necessary packages required in the application build stage on the virtual machine.</w:t>
+      </w:r>
+    </w:p>
+    <w:p>
+      <w:pPr>
+        <w:pStyle w:val="ListParagraph"/>
+        <w:numPr>
+          <w:ilvl w:val="0"/>
+          <w:numId w:val="7"/>
+        </w:numPr>
+        <w:rPr>
+          <w:b/>
+          <w:bCs/>
+          <w:lang w:val="en-US"/>
+        </w:rPr>
+      </w:pPr>
+      <w:r>
+        <w:rPr>
+          <w:b/>
+          <w:bCs/>
+          <w:lang w:val="en-US"/>
+        </w:rPr>
+        <w:t>Build Pipeline:</w:t>
+      </w:r>
+      <w:r>
+        <w:rPr>
+          <w:lang w:val="en-US"/>
+        </w:rPr>
+        <w:t xml:space="preserve"> </w:t>
+      </w:r>
+      <w:r>
+        <w:rPr>
+          <w:lang w:val="en-US"/>
+        </w:rPr>
+        <w:t>Add the GitHub  repository of client as source in azure build pipeline.</w:t>
+      </w:r>
+    </w:p>
+    <w:p>
+      <w:pPr>
+        <w:pStyle w:val="ListParagraph"/>
+        <w:numPr>
+          <w:ilvl w:val="0"/>
+          <w:numId w:val="7"/>
+        </w:numPr>
+        <w:rPr>
+          <w:b/>
+          <w:bCs/>
+          <w:lang w:val="en-US"/>
+        </w:rPr>
+      </w:pPr>
+      <w:r>
+        <w:rPr>
+          <w:lang w:val="en-US"/>
+        </w:rPr>
+        <w:t>Add the self-hosted agent in the build pipeline</w:t>
+      </w:r>
+    </w:p>
+    <w:p>
+      <w:pPr>
+        <w:pStyle w:val="ListParagraph"/>
+        <w:numPr>
+          <w:ilvl w:val="0"/>
+          <w:numId w:val="7"/>
+        </w:numPr>
+        <w:rPr>
+          <w:b/>
+          <w:bCs/>
+          <w:lang w:val="en-US"/>
+        </w:rPr>
+      </w:pPr>
+      <w:r>
+        <w:rPr>
+          <w:lang w:val="en-US"/>
+        </w:rPr>
+        <w:t>We will define the necessary tasks needed to complete the build processes.</w:t>
+      </w:r>
+    </w:p>
+    <w:p>
+      <w:pPr>
+        <w:pStyle w:val="ListParagraph"/>
+        <w:numPr>
+          <w:ilvl w:val="0"/>
+          <w:numId w:val="7"/>
+        </w:numPr>
+        <w:rPr>
+          <w:b/>
+          <w:bCs/>
+          <w:lang w:val="en-US"/>
+        </w:rPr>
+      </w:pPr>
+      <w:r>
+        <w:rPr>
+          <w:b/>
+          <w:bCs/>
+          <w:lang w:val="en-US"/>
+        </w:rPr>
+        <w:t>Triggers:</w:t>
+      </w:r>
+    </w:p>
+    <w:p>
+      <w:pPr>
+        <w:pStyle w:val="ListParagraph"/>
+        <w:ind w:left="1440"/>
+        <w:rPr>
+          <w:lang w:val="en-US"/>
+        </w:rPr>
+      </w:pPr>
+      <w:r>
+        <w:rPr>
+          <w:b/>
+          <w:bCs/>
+          <w:lang w:val="en-US"/>
+        </w:rPr>
+        <w:t xml:space="preserve">       Production: </w:t>
+      </w:r>
+      <w:r>
+        <w:rPr>
+          <w:lang w:val="en-US"/>
+        </w:rPr>
+        <w:t>In production Build pipeline we will set the trigger to enables continues integration for branch filter we will add the Master branch as it is required to trigger production build once a change is committed in the master Branch.</w:t>
+      </w:r>
+    </w:p>
+    <w:p>
+      <w:pPr>
+        <w:pStyle w:val="ListParagraph"/>
+        <w:ind w:left="1440"/>
+        <w:rPr>
+          <w:lang w:val="en-US"/>
+        </w:rPr>
+      </w:pPr>
+    </w:p>
+    <w:p>
+      <w:pPr>
+        <w:pStyle w:val="ListParagraph"/>
+        <w:ind w:left="1440"/>
+        <w:rPr>
+          <w:lang w:val="en-US"/>
+        </w:rPr>
+      </w:pPr>
+      <w:r>
+        <w:rPr>
+          <w:b/>
+          <w:bCs/>
+          <w:lang w:val="en-US"/>
+        </w:rPr>
+        <w:t xml:space="preserve">       </w:t>
+      </w:r>
+      <w:r>
+        <w:rPr>
+          <w:b/>
+          <w:bCs/>
+          <w:lang w:val="en-US"/>
+        </w:rPr>
+        <w:t>Staging</w:t>
+      </w:r>
+      <w:r>
+        <w:rPr>
+          <w:b/>
+          <w:bCs/>
+          <w:lang w:val="en-US"/>
+        </w:rPr>
+        <w:t xml:space="preserve">: </w:t>
+      </w:r>
+      <w:r>
+        <w:rPr>
+          <w:lang w:val="en-US"/>
+        </w:rPr>
+        <w:t xml:space="preserve">In </w:t>
+      </w:r>
+      <w:r>
+        <w:rPr>
+          <w:lang w:val="en-US"/>
+        </w:rPr>
+        <w:t>Staging</w:t>
+      </w:r>
+      <w:r>
+        <w:rPr>
+          <w:lang w:val="en-US"/>
+        </w:rPr>
+        <w:t xml:space="preserve"> Build pipeline we will set the trigger to enables continues integration for branch filter we will add</w:t>
+      </w:r>
+      <w:r>
+        <w:rPr>
+          <w:lang w:val="en-US"/>
+        </w:rPr>
+        <w:t xml:space="preserve"> the </w:t>
+      </w:r>
+      <w:r>
+        <w:rPr>
+          <w:lang w:val="en-US"/>
+        </w:rPr>
+        <w:t>Staging</w:t>
+      </w:r>
+      <w:r>
+        <w:rPr>
+          <w:lang w:val="en-US"/>
+        </w:rPr>
+        <w:t xml:space="preserve"> Branch as it is required to trigger </w:t>
+      </w:r>
+      <w:r>
+        <w:rPr>
+          <w:lang w:val="en-US"/>
+        </w:rPr>
+        <w:t>staging</w:t>
+      </w:r>
+      <w:r>
+        <w:rPr>
+          <w:lang w:val="en-US"/>
+        </w:rPr>
+        <w:t xml:space="preserve"> build once the change is committed in </w:t>
+      </w:r>
+      <w:r>
+        <w:rPr>
+          <w:lang w:val="en-US"/>
+        </w:rPr>
+        <w:t>Staging</w:t>
+      </w:r>
+      <w:r>
+        <w:rPr>
+          <w:lang w:val="en-US"/>
+        </w:rPr>
+        <w:t xml:space="preserve"> branch.</w:t>
+      </w:r>
+    </w:p>
+    <w:p>
+      <w:pPr>
+        <w:pStyle w:val="ListParagraph"/>
+        <w:ind w:left="1440"/>
+        <w:rPr>
+          <w:lang w:val="en-US"/>
+        </w:rPr>
+      </w:pPr>
+    </w:p>
+    <w:p>
+      <w:pPr>
+        <w:pStyle w:val="ListParagraph"/>
+        <w:numPr>
+          <w:ilvl w:val="0"/>
+          <w:numId w:val="7"/>
+        </w:numPr>
+        <w:rPr>
+          <w:b/>
+          <w:bCs/>
+          <w:lang w:val="en-US"/>
+        </w:rPr>
+      </w:pPr>
+      <w:r>
+        <w:rPr>
+          <w:lang w:val="en-US"/>
+        </w:rPr>
+        <w:t>We will configure the build number format for the build pipeline.</w:t>
+      </w:r>
+    </w:p>
+    <w:p>
+      <w:pPr>
+        <w:pStyle w:val="ListParagraph"/>
+        <w:numPr>
+          <w:ilvl w:val="0"/>
+          <w:numId w:val="7"/>
+        </w:numPr>
+        <w:rPr>
+          <w:b/>
+          <w:bCs/>
+          <w:lang w:val="en-US"/>
+        </w:rPr>
+      </w:pPr>
+      <w:r>
+        <w:rPr>
+          <w:b/>
+          <w:bCs/>
+          <w:lang w:val="en-US"/>
+        </w:rPr>
+        <w:t xml:space="preserve">Release Pipelines: </w:t>
+      </w:r>
+      <w:r>
+        <w:rPr>
+          <w:lang w:val="en-US"/>
+        </w:rPr>
+        <w:t>In the release pipeline the artifact will be used be used for staging and production build pipeline.</w:t>
+      </w:r>
+    </w:p>
+    <w:p>
+      <w:pPr>
+        <w:pStyle w:val="ListParagraph"/>
+        <w:numPr>
+          <w:ilvl w:val="0"/>
+          <w:numId w:val="7"/>
+        </w:numPr>
+        <w:rPr>
+          <w:b/>
+          <w:bCs/>
+          <w:lang w:val="en-US"/>
+        </w:rPr>
+      </w:pPr>
+      <w:r>
+        <w:rPr>
+          <w:lang w:val="en-US"/>
+        </w:rPr>
+        <w:t>Create a service connection in the Azure DevOps for the Azure App service</w:t>
+      </w:r>
+    </w:p>
+    <w:p>
+      <w:pPr>
+        <w:pStyle w:val="ListParagraph"/>
+        <w:numPr>
+          <w:ilvl w:val="0"/>
+          <w:numId w:val="7"/>
+        </w:numPr>
+        <w:rPr>
+          <w:b/>
+          <w:bCs/>
+          <w:lang w:val="en-US"/>
+        </w:rPr>
+      </w:pPr>
+      <w:r>
+        <w:rPr>
+          <w:lang w:val="en-US"/>
+        </w:rPr>
+        <w:t>Use the web app service deployment task in the release pipelines for the continues deployment.</w:t>
+      </w:r>
+    </w:p>
+    <w:p>
+      <w:pPr>
+        <w:pStyle w:val="ListParagraph"/>
+        <w:numPr>
+          <w:ilvl w:val="0"/>
+          <w:numId w:val="7"/>
+        </w:numPr>
+        <w:rPr>
+          <w:b/>
+          <w:bCs/>
+          <w:lang w:val="en-US"/>
+        </w:rPr>
+      </w:pPr>
+      <w:r>
+        <w:rPr>
+          <w:lang w:val="en-US"/>
+        </w:rPr>
+        <w:t xml:space="preserve">In the Release Pipeline use  Pre-Deployment approvals, </w:t>
+      </w:r>
+      <w:r>
+        <w:rPr>
+          <w:lang w:val="en-US"/>
+        </w:rPr>
+        <w:t>add</w:t>
+      </w:r>
+      <w:r>
+        <w:rPr>
+          <w:lang w:val="en-US"/>
+        </w:rPr>
+        <w:t xml:space="preserve"> necessary users for the project manager and CTO in the pre deployment approvals for both staging and production release pipelines.</w:t>
+      </w:r>
+    </w:p>
+    <w:p>
+      <w:pPr>
+        <w:pStyle w:val="ListParagraph"/>
+        <w:numPr>
+          <w:ilvl w:val="0"/>
+          <w:numId w:val="7"/>
+        </w:numPr>
+        <w:rPr>
+          <w:b/>
+          <w:bCs/>
+          <w:lang w:val="en-US"/>
+        </w:rPr>
+      </w:pPr>
+      <w:r>
+        <w:rPr>
+          <w:lang w:val="en-US"/>
+        </w:rPr>
+        <w:t>Ideally  set All web app settings as Environment variables in release Pipelines.</w:t>
+      </w:r>
+    </w:p>
+    <w:p>
+      <w:pPr>
+        <w:rPr>
+          <w:b/>
+          <w:bCs/>
+          <w:lang w:val="en-US"/>
+        </w:rPr>
+      </w:pPr>
+    </w:p>
+    <w:p>
+      <w:pPr>
+        <w:rPr>
+          <w:b/>
+          <w:bCs/>
+          <w:lang w:val="en-US"/>
+        </w:rPr>
+      </w:pPr>
+    </w:p>
+    <w:p>
+      <w:pPr>
+        <w:rPr>
+          <w:b/>
+          <w:bCs/>
+          <w:lang w:val="en-US"/>
+        </w:rPr>
+      </w:pPr>
+    </w:p>
+    <w:p>
+      <w:pPr>
+        <w:rPr>
+          <w:b/>
+          <w:bCs/>
+          <w:lang w:val="en-US"/>
+        </w:rPr>
+      </w:pPr>
+    </w:p>
+    <w:p>
+      <w:pPr>
+        <w:rPr>
+          <w:b/>
+          <w:bCs/>
+          <w:lang w:val="en-US"/>
+        </w:rPr>
+      </w:pPr>
+    </w:p>
+    <w:p>
+      <w:pPr>
+        <w:rPr>
+          <w:b/>
+          <w:bCs/>
+          <w:lang w:val="en-US"/>
+        </w:rPr>
+      </w:pPr>
+    </w:p>
+    <w:p>
+      <w:pPr>
+        <w:rPr>
+          <w:b/>
+          <w:bCs/>
+          <w:lang w:val="en-US"/>
+        </w:rPr>
+      </w:pPr>
+    </w:p>
+    <w:p>
+      <w:pPr>
+        <w:rPr>
+          <w:b/>
+          <w:bCs/>
+          <w:lang w:val="en-US"/>
+        </w:rPr>
+      </w:pPr>
+    </w:p>
+    <w:p>
+      <w:pPr>
+        <w:rPr>
+          <w:b/>
+          <w:bCs/>
+          <w:lang w:val="en-US"/>
+        </w:rPr>
+      </w:pPr>
+    </w:p>
+    <w:p>
+      <w:pPr>
+        <w:rPr>
+          <w:b/>
+          <w:bCs/>
+          <w:lang w:val="en-US"/>
+        </w:rPr>
+      </w:pPr>
+    </w:p>
+    <w:p>
+      <w:pPr>
+        <w:rPr>
+          <w:b/>
+          <w:bCs/>
+          <w:lang w:val="en-US"/>
+        </w:rPr>
+      </w:pPr>
+    </w:p>
+    <w:p>
+      <w:pPr>
+        <w:rPr>
+          <w:lang w:val="en-US"/>
+        </w:rPr>
+      </w:pPr>
+    </w:p>
+    <w:p>
+      <w:pPr>
+        <w:pStyle w:val="ListParagraph"/>
         <w:rPr>
           <w:lang w:val="en-US"/>
         </w:rPr>
@@ -590,6 +2496,7 @@
       </w:pPr>
     </w:p>
     <w:sectPr>
+      <w:footerReference w:type="default" r:id="rId9"/>
       <w:pgSz w:w="11906" w:h="16838"/>
       <w:pgMar w:top="1440" w:right="1440" w:bottom="1440" w:left="1440" w:header="708" w:footer="708" w:gutter="0"/>
       <w:cols w:space="708"/>
@@ -599,8 +2506,110 @@
 </w:document>
 </file>
 
+<file path=word/endnotes.xml><?xml version="1.0" encoding="utf-8"?>
+<w:endnotes xmlns:wpc="http://schemas.microsoft.com/office/word/2010/wordprocessingCanvas" xmlns:cx="http://schemas.microsoft.com/office/drawing/2014/chartex" xmlns:cx1="http://schemas.microsoft.com/office/drawing/2015/9/8/chartex" xmlns:cx2="http://schemas.microsoft.com/office/drawing/2015/10/21/chartex" xmlns:cx3="http://schemas.microsoft.com/office/drawing/2016/5/9/chartex" xmlns:cx4="http://schemas.microsoft.com/office/drawing/2016/5/10/chartex" xmlns:cx5="http://schemas.microsoft.com/office/drawing/2016/5/11/chartex" xmlns:cx6="http://schemas.microsoft.com/office/drawing/2016/5/12/chartex" xmlns:cx7="http://schemas.microsoft.com/office/drawing/2016/5/13/chartex" xmlns:cx8="http://schemas.microsoft.com/office/drawing/2016/5/14/chartex" xmlns:mc="http://schemas.openxmlformats.org/markup-compatibility/2006" xmlns:aink="http://schemas.microsoft.com/office/drawing/2016/ink" xmlns:am3d="http://schemas.microsoft.com/office/drawing/2017/model3d" xmlns:o="urn:schemas-microsoft-com:office:office" xmlns:oel="http://schemas.microsoft.com/office/2019/extlst" xmlns:r="http://schemas.openxmlformats.org/officeDocument/2006/relationships" xmlns:m="http://schemas.openxmlformats.org/officeDocument/2006/math" xmlns:v="urn:schemas-microsoft-com:vml" xmlns:wp14="http://schemas.microsoft.com/office/word/2010/wordprocessingDrawing" xmlns:wp="http://schemas.openxmlformats.org/drawingml/2006/wordprocessingDrawing" xmlns:w10="urn:schemas-microsoft-com:office:word" xmlns:w="http://schemas.openxmlformats.org/wordprocessingml/2006/main" xmlns:w14="http://schemas.microsoft.com/office/word/2010/wordml" xmlns:w15="http://schemas.microsoft.com/office/word/2012/wordml" xmlns:w16cex="http://schemas.microsoft.com/office/word/2018/wordml/cex" xmlns:w16cid="http://schemas.microsoft.com/office/word/2016/wordml/cid" xmlns:w16="http://schemas.microsoft.com/office/word/2018/wordml" xmlns:w16du="http://schemas.microsoft.com/office/word/2023/wordml/word16du" xmlns:w16sdtdh="http://schemas.microsoft.com/office/word/2020/wordml/sdtdatahash" xmlns:w16se="http://schemas.microsoft.com/office/word/2015/wordml/symex" xmlns:wpg="http://schemas.microsoft.com/office/word/2010/wordprocessingGroup" xmlns:wpi="http://schemas.microsoft.com/office/word/2010/wordprocessingInk" xmlns:wne="http://schemas.microsoft.com/office/word/2006/wordml" xmlns:wps="http://schemas.microsoft.com/office/word/2010/wordprocessingShape" mc:Ignorable="w14 w15 w16se w16cid w16 w16cex w16sdtdh wp14">
+  <w:endnote w:type="separator" w:id="-1">
+    <w:p>
+      <w:pPr>
+        <w:spacing w:after="0" w:line="240" w:lineRule="auto"/>
+      </w:pPr>
+      <w:r>
+        <w:separator/>
+      </w:r>
+    </w:p>
+  </w:endnote>
+  <w:endnote w:type="continuationSeparator" w:id="0">
+    <w:p>
+      <w:pPr>
+        <w:spacing w:after="0" w:line="240" w:lineRule="auto"/>
+      </w:pPr>
+      <w:r>
+        <w:continuationSeparator/>
+      </w:r>
+    </w:p>
+  </w:endnote>
+</w:endnotes>
+</file>
+
+<file path=word/footer1.xml><?xml version="1.0" encoding="utf-8"?>
+<w:ftr xmlns:wpc="http://schemas.microsoft.com/office/word/2010/wordprocessingCanvas" xmlns:cx="http://schemas.microsoft.com/office/drawing/2014/chartex" xmlns:cx1="http://schemas.microsoft.com/office/drawing/2015/9/8/chartex" xmlns:cx2="http://schemas.microsoft.com/office/drawing/2015/10/21/chartex" xmlns:cx3="http://schemas.microsoft.com/office/drawing/2016/5/9/chartex" xmlns:cx4="http://schemas.microsoft.com/office/drawing/2016/5/10/chartex" xmlns:cx5="http://schemas.microsoft.com/office/drawing/2016/5/11/chartex" xmlns:cx6="http://schemas.microsoft.com/office/drawing/2016/5/12/chartex" xmlns:cx7="http://schemas.microsoft.com/office/drawing/2016/5/13/chartex" xmlns:cx8="http://schemas.microsoft.com/office/drawing/2016/5/14/chartex" xmlns:mc="http://schemas.openxmlformats.org/markup-compatibility/2006" xmlns:aink="http://schemas.microsoft.com/office/drawing/2016/ink" xmlns:am3d="http://schemas.microsoft.com/office/drawing/2017/model3d" xmlns:o="urn:schemas-microsoft-com:office:office" xmlns:oel="http://schemas.microsoft.com/office/2019/extlst" xmlns:r="http://schemas.openxmlformats.org/officeDocument/2006/relationships" xmlns:m="http://schemas.openxmlformats.org/officeDocument/2006/math" xmlns:v="urn:schemas-microsoft-com:vml" xmlns:wp14="http://schemas.microsoft.com/office/word/2010/wordprocessingDrawing" xmlns:wp="http://schemas.openxmlformats.org/drawingml/2006/wordprocessingDrawing" xmlns:w10="urn:schemas-microsoft-com:office:word" xmlns:w="http://schemas.openxmlformats.org/wordprocessingml/2006/main" xmlns:w14="http://schemas.microsoft.com/office/word/2010/wordml" xmlns:w15="http://schemas.microsoft.com/office/word/2012/wordml" xmlns:w16cex="http://schemas.microsoft.com/office/word/2018/wordml/cex" xmlns:w16cid="http://schemas.microsoft.com/office/word/2016/wordml/cid" xmlns:w16="http://schemas.microsoft.com/office/word/2018/wordml" xmlns:w16du="http://schemas.microsoft.com/office/word/2023/wordml/word16du" xmlns:w16sdtdh="http://schemas.microsoft.com/office/word/2020/wordml/sdtdatahash" xmlns:w16se="http://schemas.microsoft.com/office/word/2015/wordml/symex" xmlns:wpg="http://schemas.microsoft.com/office/word/2010/wordprocessingGroup" xmlns:wpi="http://schemas.microsoft.com/office/word/2010/wordprocessingInk" xmlns:wne="http://schemas.microsoft.com/office/word/2006/wordml" xmlns:wps="http://schemas.microsoft.com/office/word/2010/wordprocessingShape" mc:Ignorable="w14 w15 w16se w16cid w16 w16cex w16sdtdh wp14">
+  <w:sdt>
+    <w:sdtPr>
+      <w:id w:val="-578368629"/>
+      <w:docPartObj>
+        <w:docPartGallery w:val="Page Numbers (Bottom of Page)"/>
+        <w:docPartUnique/>
+      </w:docPartObj>
+    </w:sdtPr>
+    <w:sdtEndPr>
+      <w:rPr>
+        <w:noProof/>
+      </w:rPr>
+    </w:sdtEndPr>
+    <w:sdtContent>
+      <w:p>
+        <w:pPr>
+          <w:pStyle w:val="Footer"/>
+        </w:pPr>
+        <w:r>
+          <w:fldChar w:fldCharType="begin"/>
+        </w:r>
+        <w:r>
+          <w:instrText xml:space="preserve"> PAGE   \* MERGEFORMAT </w:instrText>
+        </w:r>
+        <w:r>
+          <w:fldChar w:fldCharType="separate"/>
+        </w:r>
+        <w:r>
+          <w:rPr>
+            <w:noProof/>
+          </w:rPr>
+          <w:t>2</w:t>
+        </w:r>
+        <w:r>
+          <w:rPr>
+            <w:noProof/>
+          </w:rPr>
+          <w:fldChar w:fldCharType="end"/>
+        </w:r>
+      </w:p>
+    </w:sdtContent>
+  </w:sdt>
+  <w:p>
+    <w:pPr>
+      <w:pStyle w:val="Footer"/>
+    </w:pPr>
+  </w:p>
+</w:ftr>
+</file>
+
+<file path=word/footnotes.xml><?xml version="1.0" encoding="utf-8"?>
+<w:footnotes xmlns:wpc="http://schemas.microsoft.com/office/word/2010/wordprocessingCanvas" xmlns:cx="http://schemas.microsoft.com/office/drawing/2014/chartex" xmlns:cx1="http://schemas.microsoft.com/office/drawing/2015/9/8/chartex" xmlns:cx2="http://schemas.microsoft.com/office/drawing/2015/10/21/chartex" xmlns:cx3="http://schemas.microsoft.com/office/drawing/2016/5/9/chartex" xmlns:cx4="http://schemas.microsoft.com/office/drawing/2016/5/10/chartex" xmlns:cx5="http://schemas.microsoft.com/office/drawing/2016/5/11/chartex" xmlns:cx6="http://schemas.microsoft.com/office/drawing/2016/5/12/chartex" xmlns:cx7="http://schemas.microsoft.com/office/drawing/2016/5/13/chartex" xmlns:cx8="http://schemas.microsoft.com/office/drawing/2016/5/14/chartex" xmlns:mc="http://schemas.openxmlformats.org/markup-compatibility/2006" xmlns:aink="http://schemas.microsoft.com/office/drawing/2016/ink" xmlns:am3d="http://schemas.microsoft.com/office/drawing/2017/model3d" xmlns:o="urn:schemas-microsoft-com:office:office" xmlns:oel="http://schemas.microsoft.com/office/2019/extlst" xmlns:r="http://schemas.openxmlformats.org/officeDocument/2006/relationships" xmlns:m="http://schemas.openxmlformats.org/officeDocument/2006/math" xmlns:v="urn:schemas-microsoft-com:vml" xmlns:wp14="http://schemas.microsoft.com/office/word/2010/wordprocessingDrawing" xmlns:wp="http://schemas.openxmlformats.org/drawingml/2006/wordprocessingDrawing" xmlns:w10="urn:schemas-microsoft-com:office:word" xmlns:w="http://schemas.openxmlformats.org/wordprocessingml/2006/main" xmlns:w14="http://schemas.microsoft.com/office/word/2010/wordml" xmlns:w15="http://schemas.microsoft.com/office/word/2012/wordml" xmlns:w16cex="http://schemas.microsoft.com/office/word/2018/wordml/cex" xmlns:w16cid="http://schemas.microsoft.com/office/word/2016/wordml/cid" xmlns:w16="http://schemas.microsoft.com/office/word/2018/wordml" xmlns:w16du="http://schemas.microsoft.com/office/word/2023/wordml/word16du" xmlns:w16sdtdh="http://schemas.microsoft.com/office/word/2020/wordml/sdtdatahash" xmlns:w16se="http://schemas.microsoft.com/office/word/2015/wordml/symex" xmlns:wpg="http://schemas.microsoft.com/office/word/2010/wordprocessingGroup" xmlns:wpi="http://schemas.microsoft.com/office/word/2010/wordprocessingInk" xmlns:wne="http://schemas.microsoft.com/office/word/2006/wordml" xmlns:wps="http://schemas.microsoft.com/office/word/2010/wordprocessingShape" mc:Ignorable="w14 w15 w16se w16cid w16 w16cex w16sdtdh wp14">
+  <w:footnote w:type="separator" w:id="-1">
+    <w:p>
+      <w:pPr>
+        <w:spacing w:after="0" w:line="240" w:lineRule="auto"/>
+      </w:pPr>
+      <w:r>
+        <w:separator/>
+      </w:r>
+    </w:p>
+  </w:footnote>
+  <w:footnote w:type="continuationSeparator" w:id="0">
+    <w:p>
+      <w:pPr>
+        <w:spacing w:after="0" w:line="240" w:lineRule="auto"/>
+      </w:pPr>
+      <w:r>
+        <w:continuationSeparator/>
+      </w:r>
+    </w:p>
+  </w:footnote>
+</w:footnotes>
+</file>
+
 <file path=word/numbering.xml><?xml version="1.0" encoding="utf-8"?>
-<w:numbering xmlns:wpc="http://schemas.microsoft.com/office/word/2010/wordprocessingCanvas" xmlns:cx="http://schemas.microsoft.com/office/drawing/2014/chartex" xmlns:cx1="http://schemas.microsoft.com/office/drawing/2015/9/8/chartex" xmlns:cx2="http://schemas.microsoft.com/office/drawing/2015/10/21/chartex" xmlns:cx3="http://schemas.microsoft.com/office/drawing/2016/5/9/chartex" xmlns:cx4="http://schemas.microsoft.com/office/drawing/2016/5/10/chartex" xmlns:cx5="http://schemas.microsoft.com/office/drawing/2016/5/11/chartex" xmlns:cx6="http://schemas.microsoft.com/office/drawing/2016/5/12/chartex" xmlns:cx7="http://schemas.microsoft.com/office/drawing/2016/5/13/chartex" xmlns:cx8="http://schemas.microsoft.com/office/drawing/2016/5/14/chartex" xmlns:mc="http://schemas.openxmlformats.org/markup-compatibility/2006" xmlns:aink="http://schemas.microsoft.com/office/drawing/2016/ink" xmlns:am3d="http://schemas.microsoft.com/office/drawing/2017/model3d" xmlns:o="urn:schemas-microsoft-com:office:office" xmlns:oel="http://schemas.microsoft.com/office/2019/extlst" xmlns:r="http://schemas.openxmlformats.org/officeDocument/2006/relationships" xmlns:m="http://schemas.openxmlformats.org/officeDocument/2006/math" xmlns:v="urn:schemas-microsoft-com:vml" xmlns:wp14="http://schemas.microsoft.com/office/word/2010/wordprocessingDrawing" xmlns:wp="http://schemas.openxmlformats.org/drawingml/2006/wordprocessingDrawing" xmlns:w10="urn:schemas-microsoft-com:office:word" xmlns:w="http://schemas.openxmlformats.org/wordprocessingml/2006/main" xmlns:w14="http://schemas.microsoft.com/office/word/2010/wordml" xmlns:w15="http://schemas.microsoft.com/office/word/2012/wordml" xmlns:w16cex="http://schemas.microsoft.com/office/word/2018/wordml/cex" xmlns:w16cid="http://schemas.microsoft.com/office/word/2016/wordml/cid" xmlns:w16="http://schemas.microsoft.com/office/word/2018/wordml" xmlns:w16sdtdh="http://schemas.microsoft.com/office/word/2020/wordml/sdtdatahash" xmlns:w16se="http://schemas.microsoft.com/office/word/2015/wordml/symex" xmlns:wpg="http://schemas.microsoft.com/office/word/2010/wordprocessingGroup" xmlns:wpi="http://schemas.microsoft.com/office/word/2010/wordprocessingInk" xmlns:wne="http://schemas.microsoft.com/office/word/2006/wordml" xmlns:wps="http://schemas.microsoft.com/office/word/2010/wordprocessingShape" mc:Ignorable="w14 w15 w16se w16cid w16 w16cex w16sdtdh wp14">
+<w:numbering xmlns:wpc="http://schemas.microsoft.com/office/word/2010/wordprocessingCanvas" xmlns:cx="http://schemas.microsoft.com/office/drawing/2014/chartex" xmlns:cx1="http://schemas.microsoft.com/office/drawing/2015/9/8/chartex" xmlns:cx2="http://schemas.microsoft.com/office/drawing/2015/10/21/chartex" xmlns:cx3="http://schemas.microsoft.com/office/drawing/2016/5/9/chartex" xmlns:cx4="http://schemas.microsoft.com/office/drawing/2016/5/10/chartex" xmlns:cx5="http://schemas.microsoft.com/office/drawing/2016/5/11/chartex" xmlns:cx6="http://schemas.microsoft.com/office/drawing/2016/5/12/chartex" xmlns:cx7="http://schemas.microsoft.com/office/drawing/2016/5/13/chartex" xmlns:cx8="http://schemas.microsoft.com/office/drawing/2016/5/14/chartex" xmlns:mc="http://schemas.openxmlformats.org/markup-compatibility/2006" xmlns:aink="http://schemas.microsoft.com/office/drawing/2016/ink" xmlns:am3d="http://schemas.microsoft.com/office/drawing/2017/model3d" xmlns:o="urn:schemas-microsoft-com:office:office" xmlns:oel="http://schemas.microsoft.com/office/2019/extlst" xmlns:r="http://schemas.openxmlformats.org/officeDocument/2006/relationships" xmlns:m="http://schemas.openxmlformats.org/officeDocument/2006/math" xmlns:v="urn:schemas-microsoft-com:vml" xmlns:wp14="http://schemas.microsoft.com/office/word/2010/wordprocessingDrawing" xmlns:wp="http://schemas.openxmlformats.org/drawingml/2006/wordprocessingDrawing" xmlns:w10="urn:schemas-microsoft-com:office:word" xmlns:w="http://schemas.openxmlformats.org/wordprocessingml/2006/main" xmlns:w14="http://schemas.microsoft.com/office/word/2010/wordml" xmlns:w15="http://schemas.microsoft.com/office/word/2012/wordml" xmlns:w16cex="http://schemas.microsoft.com/office/word/2018/wordml/cex" xmlns:w16cid="http://schemas.microsoft.com/office/word/2016/wordml/cid" xmlns:w16="http://schemas.microsoft.com/office/word/2018/wordml" xmlns:w16du="http://schemas.microsoft.com/office/word/2023/wordml/word16du" xmlns:w16sdtdh="http://schemas.microsoft.com/office/word/2020/wordml/sdtdatahash" xmlns:w16se="http://schemas.microsoft.com/office/word/2015/wordml/symex" xmlns:wpg="http://schemas.microsoft.com/office/word/2010/wordprocessingGroup" xmlns:wpi="http://schemas.microsoft.com/office/word/2010/wordprocessingInk" xmlns:wne="http://schemas.microsoft.com/office/word/2006/wordml" xmlns:wps="http://schemas.microsoft.com/office/word/2010/wordprocessingShape" mc:Ignorable="w14 w15 w16se w16cid w16 w16cex w16sdtdh wp14">
   <w:abstractNum w:abstractNumId="0" w15:restartNumberingAfterBreak="0">
     <w:nsid w:val="099C647B"/>
     <w:multiLevelType w:val="hybridMultilevel"/>
@@ -691,9 +2700,636 @@
     </w:lvl>
   </w:abstractNum>
   <w:abstractNum w:abstractNumId="1" w15:restartNumberingAfterBreak="0">
+    <w:nsid w:val="16F56529"/>
+    <w:multiLevelType w:val="hybridMultilevel"/>
+    <w:tmpl w:val="34589CF0"/>
+    <w:lvl w:ilvl="0" w:tplc="2000000F">
+      <w:start w:val="1"/>
+      <w:numFmt w:val="decimal"/>
+      <w:lvlText w:val="%1."/>
+      <w:lvlJc w:val="left"/>
+      <w:pPr>
+        <w:ind w:left="1440" w:hanging="360"/>
+      </w:pPr>
+    </w:lvl>
+    <w:lvl w:ilvl="1" w:tplc="20000019" w:tentative="1">
+      <w:start w:val="1"/>
+      <w:numFmt w:val="lowerLetter"/>
+      <w:lvlText w:val="%2."/>
+      <w:lvlJc w:val="left"/>
+      <w:pPr>
+        <w:ind w:left="2160" w:hanging="360"/>
+      </w:pPr>
+    </w:lvl>
+    <w:lvl w:ilvl="2" w:tplc="2000001B" w:tentative="1">
+      <w:start w:val="1"/>
+      <w:numFmt w:val="lowerRoman"/>
+      <w:lvlText w:val="%3."/>
+      <w:lvlJc w:val="right"/>
+      <w:pPr>
+        <w:ind w:left="2880" w:hanging="180"/>
+      </w:pPr>
+    </w:lvl>
+    <w:lvl w:ilvl="3" w:tplc="2000000F" w:tentative="1">
+      <w:start w:val="1"/>
+      <w:numFmt w:val="decimal"/>
+      <w:lvlText w:val="%4."/>
+      <w:lvlJc w:val="left"/>
+      <w:pPr>
+        <w:ind w:left="3600" w:hanging="360"/>
+      </w:pPr>
+    </w:lvl>
+    <w:lvl w:ilvl="4" w:tplc="20000019" w:tentative="1">
+      <w:start w:val="1"/>
+      <w:numFmt w:val="lowerLetter"/>
+      <w:lvlText w:val="%5."/>
+      <w:lvlJc w:val="left"/>
+      <w:pPr>
+        <w:ind w:left="4320" w:hanging="360"/>
+      </w:pPr>
+    </w:lvl>
+    <w:lvl w:ilvl="5" w:tplc="2000001B" w:tentative="1">
+      <w:start w:val="1"/>
+      <w:numFmt w:val="lowerRoman"/>
+      <w:lvlText w:val="%6."/>
+      <w:lvlJc w:val="right"/>
+      <w:pPr>
+        <w:ind w:left="5040" w:hanging="180"/>
+      </w:pPr>
+    </w:lvl>
+    <w:lvl w:ilvl="6" w:tplc="2000000F" w:tentative="1">
+      <w:start w:val="1"/>
+      <w:numFmt w:val="decimal"/>
+      <w:lvlText w:val="%7."/>
+      <w:lvlJc w:val="left"/>
+      <w:pPr>
+        <w:ind w:left="5760" w:hanging="360"/>
+      </w:pPr>
+    </w:lvl>
+    <w:lvl w:ilvl="7" w:tplc="20000019" w:tentative="1">
+      <w:start w:val="1"/>
+      <w:numFmt w:val="lowerLetter"/>
+      <w:lvlText w:val="%8."/>
+      <w:lvlJc w:val="left"/>
+      <w:pPr>
+        <w:ind w:left="6480" w:hanging="360"/>
+      </w:pPr>
+    </w:lvl>
+    <w:lvl w:ilvl="8" w:tplc="2000001B" w:tentative="1">
+      <w:start w:val="1"/>
+      <w:numFmt w:val="lowerRoman"/>
+      <w:lvlText w:val="%9."/>
+      <w:lvlJc w:val="right"/>
+      <w:pPr>
+        <w:ind w:left="7200" w:hanging="180"/>
+      </w:pPr>
+    </w:lvl>
+  </w:abstractNum>
+  <w:abstractNum w:abstractNumId="2" w15:restartNumberingAfterBreak="0">
+    <w:nsid w:val="17E5519C"/>
+    <w:multiLevelType w:val="hybridMultilevel"/>
+    <w:tmpl w:val="15A0173A"/>
+    <w:lvl w:ilvl="0" w:tplc="20000001">
+      <w:start w:val="1"/>
+      <w:numFmt w:val="bullet"/>
+      <w:lvlText w:val=""/>
+      <w:lvlJc w:val="left"/>
+      <w:pPr>
+        <w:ind w:left="720" w:hanging="360"/>
+      </w:pPr>
+      <w:rPr>
+        <w:rFonts w:ascii="Symbol" w:hAnsi="Symbol" w:hint="default"/>
+      </w:rPr>
+    </w:lvl>
+    <w:lvl w:ilvl="1" w:tplc="20000003" w:tentative="1">
+      <w:start w:val="1"/>
+      <w:numFmt w:val="bullet"/>
+      <w:lvlText w:val="o"/>
+      <w:lvlJc w:val="left"/>
+      <w:pPr>
+        <w:ind w:left="1440" w:hanging="360"/>
+      </w:pPr>
+      <w:rPr>
+        <w:rFonts w:ascii="Courier New" w:hAnsi="Courier New" w:cs="Courier New" w:hint="default"/>
+      </w:rPr>
+    </w:lvl>
+    <w:lvl w:ilvl="2" w:tplc="20000005" w:tentative="1">
+      <w:start w:val="1"/>
+      <w:numFmt w:val="bullet"/>
+      <w:lvlText w:val=""/>
+      <w:lvlJc w:val="left"/>
+      <w:pPr>
+        <w:ind w:left="2160" w:hanging="360"/>
+      </w:pPr>
+      <w:rPr>
+        <w:rFonts w:ascii="Wingdings" w:hAnsi="Wingdings" w:hint="default"/>
+      </w:rPr>
+    </w:lvl>
+    <w:lvl w:ilvl="3" w:tplc="20000001" w:tentative="1">
+      <w:start w:val="1"/>
+      <w:numFmt w:val="bullet"/>
+      <w:lvlText w:val=""/>
+      <w:lvlJc w:val="left"/>
+      <w:pPr>
+        <w:ind w:left="2880" w:hanging="360"/>
+      </w:pPr>
+      <w:rPr>
+        <w:rFonts w:ascii="Symbol" w:hAnsi="Symbol" w:hint="default"/>
+      </w:rPr>
+    </w:lvl>
+    <w:lvl w:ilvl="4" w:tplc="20000003" w:tentative="1">
+      <w:start w:val="1"/>
+      <w:numFmt w:val="bullet"/>
+      <w:lvlText w:val="o"/>
+      <w:lvlJc w:val="left"/>
+      <w:pPr>
+        <w:ind w:left="3600" w:hanging="360"/>
+      </w:pPr>
+      <w:rPr>
+        <w:rFonts w:ascii="Courier New" w:hAnsi="Courier New" w:cs="Courier New" w:hint="default"/>
+      </w:rPr>
+    </w:lvl>
+    <w:lvl w:ilvl="5" w:tplc="20000005" w:tentative="1">
+      <w:start w:val="1"/>
+      <w:numFmt w:val="bullet"/>
+      <w:lvlText w:val=""/>
+      <w:lvlJc w:val="left"/>
+      <w:pPr>
+        <w:ind w:left="4320" w:hanging="360"/>
+      </w:pPr>
+      <w:rPr>
+        <w:rFonts w:ascii="Wingdings" w:hAnsi="Wingdings" w:hint="default"/>
+      </w:rPr>
+    </w:lvl>
+    <w:lvl w:ilvl="6" w:tplc="20000001" w:tentative="1">
+      <w:start w:val="1"/>
+      <w:numFmt w:val="bullet"/>
+      <w:lvlText w:val=""/>
+      <w:lvlJc w:val="left"/>
+      <w:pPr>
+        <w:ind w:left="5040" w:hanging="360"/>
+      </w:pPr>
+      <w:rPr>
+        <w:rFonts w:ascii="Symbol" w:hAnsi="Symbol" w:hint="default"/>
+      </w:rPr>
+    </w:lvl>
+    <w:lvl w:ilvl="7" w:tplc="20000003" w:tentative="1">
+      <w:start w:val="1"/>
+      <w:numFmt w:val="bullet"/>
+      <w:lvlText w:val="o"/>
+      <w:lvlJc w:val="left"/>
+      <w:pPr>
+        <w:ind w:left="5760" w:hanging="360"/>
+      </w:pPr>
+      <w:rPr>
+        <w:rFonts w:ascii="Courier New" w:hAnsi="Courier New" w:cs="Courier New" w:hint="default"/>
+      </w:rPr>
+    </w:lvl>
+    <w:lvl w:ilvl="8" w:tplc="20000005" w:tentative="1">
+      <w:start w:val="1"/>
+      <w:numFmt w:val="bullet"/>
+      <w:lvlText w:val=""/>
+      <w:lvlJc w:val="left"/>
+      <w:pPr>
+        <w:ind w:left="6480" w:hanging="360"/>
+      </w:pPr>
+      <w:rPr>
+        <w:rFonts w:ascii="Wingdings" w:hAnsi="Wingdings" w:hint="default"/>
+      </w:rPr>
+    </w:lvl>
+  </w:abstractNum>
+  <w:abstractNum w:abstractNumId="3" w15:restartNumberingAfterBreak="0">
+    <w:nsid w:val="388C0964"/>
+    <w:multiLevelType w:val="hybridMultilevel"/>
+    <w:tmpl w:val="F8AA350A"/>
+    <w:lvl w:ilvl="0" w:tplc="20000001">
+      <w:start w:val="1"/>
+      <w:numFmt w:val="bullet"/>
+      <w:lvlText w:val=""/>
+      <w:lvlJc w:val="left"/>
+      <w:pPr>
+        <w:ind w:left="720" w:hanging="360"/>
+      </w:pPr>
+      <w:rPr>
+        <w:rFonts w:ascii="Symbol" w:hAnsi="Symbol" w:hint="default"/>
+      </w:rPr>
+    </w:lvl>
+    <w:lvl w:ilvl="1" w:tplc="20000003" w:tentative="1">
+      <w:start w:val="1"/>
+      <w:numFmt w:val="bullet"/>
+      <w:lvlText w:val="o"/>
+      <w:lvlJc w:val="left"/>
+      <w:pPr>
+        <w:ind w:left="1440" w:hanging="360"/>
+      </w:pPr>
+      <w:rPr>
+        <w:rFonts w:ascii="Courier New" w:hAnsi="Courier New" w:cs="Courier New" w:hint="default"/>
+      </w:rPr>
+    </w:lvl>
+    <w:lvl w:ilvl="2" w:tplc="20000005" w:tentative="1">
+      <w:start w:val="1"/>
+      <w:numFmt w:val="bullet"/>
+      <w:lvlText w:val=""/>
+      <w:lvlJc w:val="left"/>
+      <w:pPr>
+        <w:ind w:left="2160" w:hanging="360"/>
+      </w:pPr>
+      <w:rPr>
+        <w:rFonts w:ascii="Wingdings" w:hAnsi="Wingdings" w:hint="default"/>
+      </w:rPr>
+    </w:lvl>
+    <w:lvl w:ilvl="3" w:tplc="20000001" w:tentative="1">
+      <w:start w:val="1"/>
+      <w:numFmt w:val="bullet"/>
+      <w:lvlText w:val=""/>
+      <w:lvlJc w:val="left"/>
+      <w:pPr>
+        <w:ind w:left="2880" w:hanging="360"/>
+      </w:pPr>
+      <w:rPr>
+        <w:rFonts w:ascii="Symbol" w:hAnsi="Symbol" w:hint="default"/>
+      </w:rPr>
+    </w:lvl>
+    <w:lvl w:ilvl="4" w:tplc="20000003" w:tentative="1">
+      <w:start w:val="1"/>
+      <w:numFmt w:val="bullet"/>
+      <w:lvlText w:val="o"/>
+      <w:lvlJc w:val="left"/>
+      <w:pPr>
+        <w:ind w:left="3600" w:hanging="360"/>
+      </w:pPr>
+      <w:rPr>
+        <w:rFonts w:ascii="Courier New" w:hAnsi="Courier New" w:cs="Courier New" w:hint="default"/>
+      </w:rPr>
+    </w:lvl>
+    <w:lvl w:ilvl="5" w:tplc="20000005" w:tentative="1">
+      <w:start w:val="1"/>
+      <w:numFmt w:val="bullet"/>
+      <w:lvlText w:val=""/>
+      <w:lvlJc w:val="left"/>
+      <w:pPr>
+        <w:ind w:left="4320" w:hanging="360"/>
+      </w:pPr>
+      <w:rPr>
+        <w:rFonts w:ascii="Wingdings" w:hAnsi="Wingdings" w:hint="default"/>
+      </w:rPr>
+    </w:lvl>
+    <w:lvl w:ilvl="6" w:tplc="20000001" w:tentative="1">
+      <w:start w:val="1"/>
+      <w:numFmt w:val="bullet"/>
+      <w:lvlText w:val=""/>
+      <w:lvlJc w:val="left"/>
+      <w:pPr>
+        <w:ind w:left="5040" w:hanging="360"/>
+      </w:pPr>
+      <w:rPr>
+        <w:rFonts w:ascii="Symbol" w:hAnsi="Symbol" w:hint="default"/>
+      </w:rPr>
+    </w:lvl>
+    <w:lvl w:ilvl="7" w:tplc="20000003" w:tentative="1">
+      <w:start w:val="1"/>
+      <w:numFmt w:val="bullet"/>
+      <w:lvlText w:val="o"/>
+      <w:lvlJc w:val="left"/>
+      <w:pPr>
+        <w:ind w:left="5760" w:hanging="360"/>
+      </w:pPr>
+      <w:rPr>
+        <w:rFonts w:ascii="Courier New" w:hAnsi="Courier New" w:cs="Courier New" w:hint="default"/>
+      </w:rPr>
+    </w:lvl>
+    <w:lvl w:ilvl="8" w:tplc="20000005" w:tentative="1">
+      <w:start w:val="1"/>
+      <w:numFmt w:val="bullet"/>
+      <w:lvlText w:val=""/>
+      <w:lvlJc w:val="left"/>
+      <w:pPr>
+        <w:ind w:left="6480" w:hanging="360"/>
+      </w:pPr>
+      <w:rPr>
+        <w:rFonts w:ascii="Wingdings" w:hAnsi="Wingdings" w:hint="default"/>
+      </w:rPr>
+    </w:lvl>
+  </w:abstractNum>
+  <w:abstractNum w:abstractNumId="4" w15:restartNumberingAfterBreak="0">
+    <w:nsid w:val="520665A5"/>
+    <w:multiLevelType w:val="hybridMultilevel"/>
+    <w:tmpl w:val="D2A474E6"/>
+    <w:lvl w:ilvl="0" w:tplc="20000001">
+      <w:start w:val="1"/>
+      <w:numFmt w:val="bullet"/>
+      <w:lvlText w:val=""/>
+      <w:lvlJc w:val="left"/>
+      <w:pPr>
+        <w:ind w:left="1440" w:hanging="360"/>
+      </w:pPr>
+      <w:rPr>
+        <w:rFonts w:ascii="Symbol" w:hAnsi="Symbol" w:hint="default"/>
+      </w:rPr>
+    </w:lvl>
+    <w:lvl w:ilvl="1" w:tplc="20000003" w:tentative="1">
+      <w:start w:val="1"/>
+      <w:numFmt w:val="bullet"/>
+      <w:lvlText w:val="o"/>
+      <w:lvlJc w:val="left"/>
+      <w:pPr>
+        <w:ind w:left="2160" w:hanging="360"/>
+      </w:pPr>
+      <w:rPr>
+        <w:rFonts w:ascii="Courier New" w:hAnsi="Courier New" w:cs="Courier New" w:hint="default"/>
+      </w:rPr>
+    </w:lvl>
+    <w:lvl w:ilvl="2" w:tplc="20000005" w:tentative="1">
+      <w:start w:val="1"/>
+      <w:numFmt w:val="bullet"/>
+      <w:lvlText w:val=""/>
+      <w:lvlJc w:val="left"/>
+      <w:pPr>
+        <w:ind w:left="2880" w:hanging="360"/>
+      </w:pPr>
+      <w:rPr>
+        <w:rFonts w:ascii="Wingdings" w:hAnsi="Wingdings" w:hint="default"/>
+      </w:rPr>
+    </w:lvl>
+    <w:lvl w:ilvl="3" w:tplc="20000001" w:tentative="1">
+      <w:start w:val="1"/>
+      <w:numFmt w:val="bullet"/>
+      <w:lvlText w:val=""/>
+      <w:lvlJc w:val="left"/>
+      <w:pPr>
+        <w:ind w:left="3600" w:hanging="360"/>
+      </w:pPr>
+      <w:rPr>
+        <w:rFonts w:ascii="Symbol" w:hAnsi="Symbol" w:hint="default"/>
+      </w:rPr>
+    </w:lvl>
+    <w:lvl w:ilvl="4" w:tplc="20000003" w:tentative="1">
+      <w:start w:val="1"/>
+      <w:numFmt w:val="bullet"/>
+      <w:lvlText w:val="o"/>
+      <w:lvlJc w:val="left"/>
+      <w:pPr>
+        <w:ind w:left="4320" w:hanging="360"/>
+      </w:pPr>
+      <w:rPr>
+        <w:rFonts w:ascii="Courier New" w:hAnsi="Courier New" w:cs="Courier New" w:hint="default"/>
+      </w:rPr>
+    </w:lvl>
+    <w:lvl w:ilvl="5" w:tplc="20000005" w:tentative="1">
+      <w:start w:val="1"/>
+      <w:numFmt w:val="bullet"/>
+      <w:lvlText w:val=""/>
+      <w:lvlJc w:val="left"/>
+      <w:pPr>
+        <w:ind w:left="5040" w:hanging="360"/>
+      </w:pPr>
+      <w:rPr>
+        <w:rFonts w:ascii="Wingdings" w:hAnsi="Wingdings" w:hint="default"/>
+      </w:rPr>
+    </w:lvl>
+    <w:lvl w:ilvl="6" w:tplc="20000001" w:tentative="1">
+      <w:start w:val="1"/>
+      <w:numFmt w:val="bullet"/>
+      <w:lvlText w:val=""/>
+      <w:lvlJc w:val="left"/>
+      <w:pPr>
+        <w:ind w:left="5760" w:hanging="360"/>
+      </w:pPr>
+      <w:rPr>
+        <w:rFonts w:ascii="Symbol" w:hAnsi="Symbol" w:hint="default"/>
+      </w:rPr>
+    </w:lvl>
+    <w:lvl w:ilvl="7" w:tplc="20000003" w:tentative="1">
+      <w:start w:val="1"/>
+      <w:numFmt w:val="bullet"/>
+      <w:lvlText w:val="o"/>
+      <w:lvlJc w:val="left"/>
+      <w:pPr>
+        <w:ind w:left="6480" w:hanging="360"/>
+      </w:pPr>
+      <w:rPr>
+        <w:rFonts w:ascii="Courier New" w:hAnsi="Courier New" w:cs="Courier New" w:hint="default"/>
+      </w:rPr>
+    </w:lvl>
+    <w:lvl w:ilvl="8" w:tplc="20000005" w:tentative="1">
+      <w:start w:val="1"/>
+      <w:numFmt w:val="bullet"/>
+      <w:lvlText w:val=""/>
+      <w:lvlJc w:val="left"/>
+      <w:pPr>
+        <w:ind w:left="7200" w:hanging="360"/>
+      </w:pPr>
+      <w:rPr>
+        <w:rFonts w:ascii="Wingdings" w:hAnsi="Wingdings" w:hint="default"/>
+      </w:rPr>
+    </w:lvl>
+  </w:abstractNum>
+  <w:abstractNum w:abstractNumId="5" w15:restartNumberingAfterBreak="0">
     <w:nsid w:val="6C2A58D9"/>
     <w:multiLevelType w:val="hybridMultilevel"/>
     <w:tmpl w:val="F3B60DEE"/>
+    <w:lvl w:ilvl="0" w:tplc="2000000F">
+      <w:start w:val="1"/>
+      <w:numFmt w:val="decimal"/>
+      <w:lvlText w:val="%1."/>
+      <w:lvlJc w:val="left"/>
+      <w:pPr>
+        <w:ind w:left="720" w:hanging="360"/>
+      </w:pPr>
+      <w:rPr>
+        <w:rFonts w:hint="default"/>
+      </w:rPr>
+    </w:lvl>
+    <w:lvl w:ilvl="1" w:tplc="20000019" w:tentative="1">
+      <w:start w:val="1"/>
+      <w:numFmt w:val="lowerLetter"/>
+      <w:lvlText w:val="%2."/>
+      <w:lvlJc w:val="left"/>
+      <w:pPr>
+        <w:ind w:left="1440" w:hanging="360"/>
+      </w:pPr>
+    </w:lvl>
+    <w:lvl w:ilvl="2" w:tplc="2000001B" w:tentative="1">
+      <w:start w:val="1"/>
+      <w:numFmt w:val="lowerRoman"/>
+      <w:lvlText w:val="%3."/>
+      <w:lvlJc w:val="right"/>
+      <w:pPr>
+        <w:ind w:left="2160" w:hanging="180"/>
+      </w:pPr>
+    </w:lvl>
+    <w:lvl w:ilvl="3" w:tplc="2000000F" w:tentative="1">
+      <w:start w:val="1"/>
+      <w:numFmt w:val="decimal"/>
+      <w:lvlText w:val="%4."/>
+      <w:lvlJc w:val="left"/>
+      <w:pPr>
+        <w:ind w:left="2880" w:hanging="360"/>
+      </w:pPr>
+    </w:lvl>
+    <w:lvl w:ilvl="4" w:tplc="20000019" w:tentative="1">
+      <w:start w:val="1"/>
+      <w:numFmt w:val="lowerLetter"/>
+      <w:lvlText w:val="%5."/>
+      <w:lvlJc w:val="left"/>
+      <w:pPr>
+        <w:ind w:left="3600" w:hanging="360"/>
+      </w:pPr>
+    </w:lvl>
+    <w:lvl w:ilvl="5" w:tplc="2000001B" w:tentative="1">
+      <w:start w:val="1"/>
+      <w:numFmt w:val="lowerRoman"/>
+      <w:lvlText w:val="%6."/>
+      <w:lvlJc w:val="right"/>
+      <w:pPr>
+        <w:ind w:left="4320" w:hanging="180"/>
+      </w:pPr>
+    </w:lvl>
+    <w:lvl w:ilvl="6" w:tplc="2000000F" w:tentative="1">
+      <w:start w:val="1"/>
+      <w:numFmt w:val="decimal"/>
+      <w:lvlText w:val="%7."/>
+      <w:lvlJc w:val="left"/>
+      <w:pPr>
+        <w:ind w:left="5040" w:hanging="360"/>
+      </w:pPr>
+    </w:lvl>
+    <w:lvl w:ilvl="7" w:tplc="20000019" w:tentative="1">
+      <w:start w:val="1"/>
+      <w:numFmt w:val="lowerLetter"/>
+      <w:lvlText w:val="%8."/>
+      <w:lvlJc w:val="left"/>
+      <w:pPr>
+        <w:ind w:left="5760" w:hanging="360"/>
+      </w:pPr>
+    </w:lvl>
+    <w:lvl w:ilvl="8" w:tplc="2000001B" w:tentative="1">
+      <w:start w:val="1"/>
+      <w:numFmt w:val="lowerRoman"/>
+      <w:lvlText w:val="%9."/>
+      <w:lvlJc w:val="right"/>
+      <w:pPr>
+        <w:ind w:left="6480" w:hanging="180"/>
+      </w:pPr>
+    </w:lvl>
+  </w:abstractNum>
+  <w:abstractNum w:abstractNumId="6" w15:restartNumberingAfterBreak="0">
+    <w:nsid w:val="6EBE324A"/>
+    <w:multiLevelType w:val="hybridMultilevel"/>
+    <w:tmpl w:val="21DC6CC4"/>
+    <w:lvl w:ilvl="0" w:tplc="20000001">
+      <w:start w:val="1"/>
+      <w:numFmt w:val="bullet"/>
+      <w:lvlText w:val=""/>
+      <w:lvlJc w:val="left"/>
+      <w:pPr>
+        <w:ind w:left="720" w:hanging="360"/>
+      </w:pPr>
+      <w:rPr>
+        <w:rFonts w:ascii="Symbol" w:hAnsi="Symbol" w:hint="default"/>
+      </w:rPr>
+    </w:lvl>
+    <w:lvl w:ilvl="1" w:tplc="20000003" w:tentative="1">
+      <w:start w:val="1"/>
+      <w:numFmt w:val="bullet"/>
+      <w:lvlText w:val="o"/>
+      <w:lvlJc w:val="left"/>
+      <w:pPr>
+        <w:ind w:left="1440" w:hanging="360"/>
+      </w:pPr>
+      <w:rPr>
+        <w:rFonts w:ascii="Courier New" w:hAnsi="Courier New" w:cs="Courier New" w:hint="default"/>
+      </w:rPr>
+    </w:lvl>
+    <w:lvl w:ilvl="2" w:tplc="20000005" w:tentative="1">
+      <w:start w:val="1"/>
+      <w:numFmt w:val="bullet"/>
+      <w:lvlText w:val=""/>
+      <w:lvlJc w:val="left"/>
+      <w:pPr>
+        <w:ind w:left="2160" w:hanging="360"/>
+      </w:pPr>
+      <w:rPr>
+        <w:rFonts w:ascii="Wingdings" w:hAnsi="Wingdings" w:hint="default"/>
+      </w:rPr>
+    </w:lvl>
+    <w:lvl w:ilvl="3" w:tplc="20000001" w:tentative="1">
+      <w:start w:val="1"/>
+      <w:numFmt w:val="bullet"/>
+      <w:lvlText w:val=""/>
+      <w:lvlJc w:val="left"/>
+      <w:pPr>
+        <w:ind w:left="2880" w:hanging="360"/>
+      </w:pPr>
+      <w:rPr>
+        <w:rFonts w:ascii="Symbol" w:hAnsi="Symbol" w:hint="default"/>
+      </w:rPr>
+    </w:lvl>
+    <w:lvl w:ilvl="4" w:tplc="20000003" w:tentative="1">
+      <w:start w:val="1"/>
+      <w:numFmt w:val="bullet"/>
+      <w:lvlText w:val="o"/>
+      <w:lvlJc w:val="left"/>
+      <w:pPr>
+        <w:ind w:left="3600" w:hanging="360"/>
+      </w:pPr>
+      <w:rPr>
+        <w:rFonts w:ascii="Courier New" w:hAnsi="Courier New" w:cs="Courier New" w:hint="default"/>
+      </w:rPr>
+    </w:lvl>
+    <w:lvl w:ilvl="5" w:tplc="20000005" w:tentative="1">
+      <w:start w:val="1"/>
+      <w:numFmt w:val="bullet"/>
+      <w:lvlText w:val=""/>
+      <w:lvlJc w:val="left"/>
+      <w:pPr>
+        <w:ind w:left="4320" w:hanging="360"/>
+      </w:pPr>
+      <w:rPr>
+        <w:rFonts w:ascii="Wingdings" w:hAnsi="Wingdings" w:hint="default"/>
+      </w:rPr>
+    </w:lvl>
+    <w:lvl w:ilvl="6" w:tplc="20000001" w:tentative="1">
+      <w:start w:val="1"/>
+      <w:numFmt w:val="bullet"/>
+      <w:lvlText w:val=""/>
+      <w:lvlJc w:val="left"/>
+      <w:pPr>
+        <w:ind w:left="5040" w:hanging="360"/>
+      </w:pPr>
+      <w:rPr>
+        <w:rFonts w:ascii="Symbol" w:hAnsi="Symbol" w:hint="default"/>
+      </w:rPr>
+    </w:lvl>
+    <w:lvl w:ilvl="7" w:tplc="20000003" w:tentative="1">
+      <w:start w:val="1"/>
+      <w:numFmt w:val="bullet"/>
+      <w:lvlText w:val="o"/>
+      <w:lvlJc w:val="left"/>
+      <w:pPr>
+        <w:ind w:left="5760" w:hanging="360"/>
+      </w:pPr>
+      <w:rPr>
+        <w:rFonts w:ascii="Courier New" w:hAnsi="Courier New" w:cs="Courier New" w:hint="default"/>
+      </w:rPr>
+    </w:lvl>
+    <w:lvl w:ilvl="8" w:tplc="20000005" w:tentative="1">
+      <w:start w:val="1"/>
+      <w:numFmt w:val="bullet"/>
+      <w:lvlText w:val=""/>
+      <w:lvlJc w:val="left"/>
+      <w:pPr>
+        <w:ind w:left="6480" w:hanging="360"/>
+      </w:pPr>
+      <w:rPr>
+        <w:rFonts w:ascii="Wingdings" w:hAnsi="Wingdings" w:hint="default"/>
+      </w:rPr>
+    </w:lvl>
+  </w:abstractNum>
+  <w:abstractNum w:abstractNumId="7" w15:restartNumberingAfterBreak="0">
+    <w:nsid w:val="7F152EDF"/>
+    <w:multiLevelType w:val="hybridMultilevel"/>
+    <w:tmpl w:val="7BA83CC4"/>
     <w:lvl w:ilvl="0" w:tplc="2000000F">
       <w:start w:val="1"/>
       <w:numFmt w:val="decimal"/>
@@ -783,7 +3419,25 @@
     <w:abstractNumId w:val="0"/>
   </w:num>
   <w:num w:numId="2" w16cid:durableId="2126539092">
+    <w:abstractNumId w:val="5"/>
+  </w:num>
+  <w:num w:numId="3" w16cid:durableId="2017875774">
+    <w:abstractNumId w:val="7"/>
+  </w:num>
+  <w:num w:numId="4" w16cid:durableId="1307008791">
+    <w:abstractNumId w:val="4"/>
+  </w:num>
+  <w:num w:numId="5" w16cid:durableId="782115541">
+    <w:abstractNumId w:val="6"/>
+  </w:num>
+  <w:num w:numId="6" w16cid:durableId="1951936576">
+    <w:abstractNumId w:val="3"/>
+  </w:num>
+  <w:num w:numId="7" w16cid:durableId="1117405225">
     <w:abstractNumId w:val="1"/>
+  </w:num>
+  <w:num w:numId="8" w16cid:durableId="574437760">
+    <w:abstractNumId w:val="2"/>
   </w:num>
 </w:numbering>
 </file>
@@ -1225,6 +3879,84 @@
       <w:contextualSpacing/>
     </w:pPr>
   </w:style>
+  <w:style w:type="paragraph" w:styleId="Header">
+    <w:name w:val="header"/>
+    <w:basedOn w:val="Normal"/>
+    <w:link w:val="HeaderChar"/>
+    <w:uiPriority w:val="99"/>
+    <w:unhideWhenUsed/>
+    <w:rsid w:val="00AC41E7"/>
+    <w:pPr>
+      <w:tabs>
+        <w:tab w:val="center" w:pos="4513"/>
+        <w:tab w:val="right" w:pos="9026"/>
+      </w:tabs>
+      <w:spacing w:after="0" w:line="240" w:lineRule="auto"/>
+    </w:pPr>
+  </w:style>
+  <w:style w:type="character" w:customStyle="1" w:styleId="HeaderChar">
+    <w:name w:val="Header Char"/>
+    <w:basedOn w:val="DefaultParagraphFont"/>
+    <w:link w:val="Header"/>
+    <w:uiPriority w:val="99"/>
+    <w:rsid w:val="00AC41E7"/>
+  </w:style>
+  <w:style w:type="paragraph" w:styleId="Footer">
+    <w:name w:val="footer"/>
+    <w:basedOn w:val="Normal"/>
+    <w:link w:val="FooterChar"/>
+    <w:uiPriority w:val="99"/>
+    <w:unhideWhenUsed/>
+    <w:rsid w:val="00AC41E7"/>
+    <w:pPr>
+      <w:tabs>
+        <w:tab w:val="center" w:pos="4513"/>
+        <w:tab w:val="right" w:pos="9026"/>
+      </w:tabs>
+      <w:spacing w:after="0" w:line="240" w:lineRule="auto"/>
+    </w:pPr>
+  </w:style>
+  <w:style w:type="character" w:customStyle="1" w:styleId="FooterChar">
+    <w:name w:val="Footer Char"/>
+    <w:basedOn w:val="DefaultParagraphFont"/>
+    <w:link w:val="Footer"/>
+    <w:uiPriority w:val="99"/>
+    <w:rsid w:val="00AC41E7"/>
+  </w:style>
+  <w:style w:type="paragraph" w:styleId="TableofAuthorities">
+    <w:name w:val="table of authorities"/>
+    <w:basedOn w:val="Normal"/>
+    <w:next w:val="Normal"/>
+    <w:uiPriority w:val="99"/>
+    <w:unhideWhenUsed/>
+    <w:rsid w:val="00EE11CA"/>
+    <w:pPr>
+      <w:spacing w:after="0"/>
+      <w:ind w:left="220" w:hanging="220"/>
+    </w:pPr>
+    <w:rPr>
+      <w:rFonts w:cstheme="minorHAnsi"/>
+      <w:sz w:val="20"/>
+      <w:szCs w:val="20"/>
+    </w:rPr>
+  </w:style>
+  <w:style w:type="paragraph" w:styleId="TOAHeading">
+    <w:name w:val="toa heading"/>
+    <w:basedOn w:val="Normal"/>
+    <w:next w:val="Normal"/>
+    <w:uiPriority w:val="99"/>
+    <w:unhideWhenUsed/>
+    <w:rsid w:val="00EE11CA"/>
+    <w:pPr>
+      <w:spacing w:before="120" w:after="120"/>
+    </w:pPr>
+    <w:rPr>
+      <w:rFonts w:cstheme="minorHAnsi"/>
+      <w:sz w:val="20"/>
+      <w:szCs w:val="20"/>
+      <w:u w:val="single"/>
+    </w:rPr>
+  </w:style>
 </w:styles>
 </file>
 
@@ -1521,4 +4253,16 @@
     </a:ext>
   </a:extLst>
 </a:theme>
+</file>
+
+<file path=customXml/item1.xml><?xml version="1.0" encoding="utf-8"?>
+<b:Sources xmlns:b="http://schemas.openxmlformats.org/officeDocument/2006/bibliography" xmlns="http://schemas.openxmlformats.org/officeDocument/2006/bibliography" SelectedStyle="\APASixthEditionOfficeOnline.xsl" StyleName="APA" Version="6"/>
+</file>
+
+<file path=customXml/itemProps1.xml><?xml version="1.0" encoding="utf-8"?>
+<ds:datastoreItem xmlns:ds="http://schemas.openxmlformats.org/officeDocument/2006/customXml" ds:itemID="{A190FD26-7394-421E-95E8-89C9D14B1A60}">
+  <ds:schemaRefs>
+    <ds:schemaRef ds:uri="http://schemas.openxmlformats.org/officeDocument/2006/bibliography"/>
+  </ds:schemaRefs>
+</ds:datastoreItem>
 </file>
</xml_diff>